<commit_message>
Διπλωματική - Compression for In Memory Data Analytics
</commit_message>
<xml_diff>
--- a/Big Data.docx
+++ b/Big Data.docx
@@ -3,493 +3,424 @@
 <w:document xmlns:wpc="http://schemas.microsoft.com/office/word/2010/wordprocessingCanvas" xmlns:cx="http://schemas.microsoft.com/office/drawing/2014/chartex" xmlns:cx1="http://schemas.microsoft.com/office/drawing/2015/9/8/chartex" xmlns:cx2="http://schemas.microsoft.com/office/drawing/2015/10/21/chartex" xmlns:cx3="http://schemas.microsoft.com/office/drawing/2016/5/9/chartex" xmlns:cx4="http://schemas.microsoft.com/office/drawing/2016/5/10/chartex" xmlns:cx5="http://schemas.microsoft.com/office/drawing/2016/5/11/chartex" xmlns:cx6="http://schemas.microsoft.com/office/drawing/2016/5/12/chartex" xmlns:cx7="http://schemas.microsoft.com/office/drawing/2016/5/13/chartex" xmlns:cx8="http://schemas.microsoft.com/office/drawing/2016/5/14/chartex" xmlns:mc="http://schemas.openxmlformats.org/markup-compatibility/2006" xmlns:aink="http://schemas.microsoft.com/office/drawing/2016/ink" xmlns:am3d="http://schemas.microsoft.com/office/drawing/2017/model3d" xmlns:o="urn:schemas-microsoft-com:office:office" xmlns:r="http://schemas.openxmlformats.org/officeDocument/2006/relationships" xmlns:m="http://schemas.openxmlformats.org/officeDocument/2006/math" xmlns:v="urn:schemas-microsoft-com:vml" xmlns:wp14="http://schemas.microsoft.com/office/word/2010/wordprocessingDrawing" xmlns:wp="http://schemas.openxmlformats.org/drawingml/2006/wordprocessingDrawing" xmlns:w10="urn:schemas-microsoft-com:office:word" xmlns:w="http://schemas.openxmlformats.org/wordprocessingml/2006/main" xmlns:w14="http://schemas.microsoft.com/office/word/2010/wordml" xmlns:w15="http://schemas.microsoft.com/office/word/2012/wordml" xmlns:w16cid="http://schemas.microsoft.com/office/word/2016/wordml/cid" xmlns:w16se="http://schemas.microsoft.com/office/word/2015/wordml/symex" xmlns:wpg="http://schemas.microsoft.com/office/word/2010/wordprocessingGroup" xmlns:wpi="http://schemas.microsoft.com/office/word/2010/wordprocessingInk" xmlns:wne="http://schemas.microsoft.com/office/word/2006/wordml" xmlns:wps="http://schemas.microsoft.com/office/word/2010/wordprocessingShape" mc:Ignorable="w14 w15 w16se w16cid wp14">
   <w:body>
     <w:p>
-      <w:r>
-        <w:t xml:space="preserve">Τα τελευταία χρόνια παρατηρείται αύξηση του ρυθμού του όγκου των δεδομένων που δημιουργούνται κάθε έτος. </w:t>
-      </w:r>
-      <w:r>
-        <w:t xml:space="preserve">Πόσο μεγάλη είναι αυτή η αύξηση; Έρευνα της </w:t>
-      </w:r>
-      <w:r>
-        <w:rPr>
-          <w:lang w:val="en-US"/>
-        </w:rPr>
-        <w:t>IDC</w:t>
-      </w:r>
-      <w:r>
-        <w:t xml:space="preserve"> </w:t>
-      </w:r>
-      <w:r>
-        <w:t xml:space="preserve">για λογαριασμό της </w:t>
-      </w:r>
-      <w:r>
-        <w:rPr>
-          <w:lang w:val="en-US"/>
-        </w:rPr>
-        <w:t>DELL</w:t>
-      </w:r>
-      <w:r>
-        <w:t xml:space="preserve"> </w:t>
-      </w:r>
-      <w:r>
-        <w:rPr>
-          <w:lang w:val="en-US"/>
-        </w:rPr>
-        <w:t>EMC</w:t>
-      </w:r>
-      <w:r>
-        <w:t xml:space="preserve"> αναφέρει πως το 2020 αναμένεται ως ανθρωπότητα να έχουμε συσσωρεύσει 40 </w:t>
-      </w:r>
-      <w:r>
-        <w:rPr>
-          <w:lang w:val="en-US"/>
-        </w:rPr>
-        <w:t>zettabytes</w:t>
-      </w:r>
-      <w:r>
-        <w:t xml:space="preserve"> δεδομένων. Σύμφωνα με την ίδια έρευνα, το 2010 είχαμε συσσωρεύσει μόλις 1.2 </w:t>
-      </w:r>
-      <w:r>
-        <w:rPr>
-          <w:lang w:val="en-US"/>
-        </w:rPr>
-        <w:t>zettabytes</w:t>
-      </w:r>
-      <w:r>
-        <w:t xml:space="preserve">. </w:t>
-      </w:r>
-      <w:r>
-        <w:t xml:space="preserve">Αυτός ο ρυθμός αύξησης των δεδομένων κατά 2Χ ανά δυο έτη τροφοδοτείται από μια σειρά από τεχνολογίες και κοινωνικά φαινόμενα. </w:t>
-      </w:r>
-      <w:r>
-        <w:t>Κάποιες από τις</w:t>
-      </w:r>
-      <w:r>
-        <w:t xml:space="preserve"> κυριότερες πηγές αύξησης του όγκου των δεδομένων είναι το user generated content, </w:t>
-      </w:r>
-      <w:r>
-        <w:t xml:space="preserve">το οποίο οδηγείται κατά κύριο λόγο από τη δυνατότητα εγγραφής εικόνας και βίντεο των σύγχρονων </w:t>
-      </w:r>
-      <w:r>
-        <w:rPr>
-          <w:lang w:val="en-US"/>
-        </w:rPr>
-        <w:t>smartphones</w:t>
-      </w:r>
-      <w:r>
-        <w:t xml:space="preserve"> </w:t>
-      </w:r>
-      <w:r>
-        <w:t>και τη δυνατότητα άμεσης αποστολής του περιεχομένου</w:t>
-      </w:r>
-      <w:r>
-        <w:t xml:space="preserve"> στα</w:t>
-      </w:r>
-      <w:r>
-        <w:t xml:space="preserve"> κοινωνικά δίκτυα</w:t>
-      </w:r>
-      <w:r>
-        <w:t xml:space="preserve"> </w:t>
-      </w:r>
-      <w:r>
-        <w:t xml:space="preserve">όπως για παράδειγμα το </w:t>
-      </w:r>
-      <w:r>
-        <w:rPr>
-          <w:lang w:val="en-US"/>
-        </w:rPr>
-        <w:t>Facebook</w:t>
-      </w:r>
-      <w:r>
-        <w:t>, το</w:t>
-      </w:r>
-      <w:r>
-        <w:t xml:space="preserve"> </w:t>
-      </w:r>
-      <w:r>
-        <w:rPr>
-          <w:lang w:val="en-US"/>
-        </w:rPr>
-        <w:t>Instagram</w:t>
-      </w:r>
-      <w:r>
-        <w:t xml:space="preserve">, το </w:t>
-      </w:r>
-      <w:r>
-        <w:rPr>
-          <w:lang w:val="en-US"/>
-        </w:rPr>
-        <w:t>Twitter</w:t>
-      </w:r>
-      <w:r>
-        <w:t xml:space="preserve"> </w:t>
-      </w:r>
-      <w:r>
-        <w:t>και</w:t>
-      </w:r>
-      <w:r>
-        <w:t xml:space="preserve"> το </w:t>
-      </w:r>
-      <w:r>
-        <w:t>Υ</w:t>
-      </w:r>
-      <w:r>
-        <w:t>ou</w:t>
-      </w:r>
-      <w:r>
-        <w:t>Τ</w:t>
-      </w:r>
-      <w:r>
-        <w:t xml:space="preserve">ube. </w:t>
-      </w:r>
-      <w:r>
-        <w:t xml:space="preserve">Το 2019 κάθε λεπτό προβάλλονται 4.5 εκατομμύρια βίντεο στο </w:t>
-      </w:r>
-      <w:r>
-        <w:rPr>
-          <w:lang w:val="en-US"/>
-        </w:rPr>
-        <w:t>YouTube</w:t>
-      </w:r>
-      <w:r>
-        <w:t xml:space="preserve">, ενώ 1 εκατομμύρια χρήστες κάνουν </w:t>
-      </w:r>
-      <w:r>
-        <w:rPr>
-          <w:lang w:val="en-US"/>
-        </w:rPr>
-        <w:t>login</w:t>
-      </w:r>
-      <w:r>
-        <w:t xml:space="preserve"> </w:t>
-      </w:r>
-      <w:r>
-        <w:t xml:space="preserve">στο </w:t>
-      </w:r>
-      <w:r>
-        <w:rPr>
-          <w:lang w:val="en-US"/>
-        </w:rPr>
-        <w:t>Facebook</w:t>
-      </w:r>
-      <w:r>
-        <w:t xml:space="preserve">. </w:t>
-      </w:r>
-      <w:r>
-        <w:t xml:space="preserve">Η δυνατότητα άμεσου σχολιασμού αυτών των δεδομένων στις πλατφόρμες αυτές δημιουργεί με τη σειρά της νέα δεδομένα. </w:t>
-      </w:r>
-      <w:r>
-        <w:t xml:space="preserve">Όσο αυξάνεται το bandwidth που είναι διαθέσιμο στους χρήστες, </w:t>
-      </w:r>
-      <w:r>
-        <w:t>χάρη στα δίκτυα νέας γενιάς (</w:t>
-      </w:r>
-      <w:r>
-        <w:t>5</w:t>
-      </w:r>
-      <w:r>
-        <w:rPr>
-          <w:lang w:val="en-US"/>
-        </w:rPr>
-        <w:t>G</w:t>
-      </w:r>
-      <w:r>
-        <w:t xml:space="preserve">, </w:t>
-      </w:r>
-      <w:r>
-        <w:rPr>
-          <w:lang w:val="en-US"/>
-        </w:rPr>
-        <w:t>VDSL</w:t>
-      </w:r>
-      <w:r>
-        <w:t xml:space="preserve">, </w:t>
-      </w:r>
-      <w:r>
-        <w:rPr>
-          <w:lang w:val="en-US"/>
-        </w:rPr>
-        <w:t>Fiber</w:t>
-      </w:r>
-      <w:r>
-        <w:t xml:space="preserve"> </w:t>
-      </w:r>
-      <w:r>
-        <w:rPr>
-          <w:lang w:val="en-US"/>
-        </w:rPr>
-        <w:t>to</w:t>
-      </w:r>
-      <w:r>
-        <w:t xml:space="preserve"> </w:t>
-      </w:r>
-      <w:r>
-        <w:rPr>
-          <w:lang w:val="en-US"/>
-        </w:rPr>
-        <w:t>The</w:t>
-      </w:r>
-      <w:r>
-        <w:t xml:space="preserve"> </w:t>
-      </w:r>
-      <w:r>
-        <w:rPr>
-          <w:lang w:val="en-US"/>
-        </w:rPr>
-        <w:t>Home</w:t>
-      </w:r>
-      <w:r>
-        <w:t xml:space="preserve">) </w:t>
-      </w:r>
-      <w:r>
-        <w:t>ο ρυθμός παραγωγής νέων δεδομένων αναμένεται να συνεχίσει να αυξάνεται με γοργούς ρυθμούς.</w:t>
-      </w:r>
-      <w:r>
-        <w:t xml:space="preserve"> Οι ανάγκες επικοινωνίας των ανθρώπων με κάθε μορφή, όπως </w:t>
-      </w:r>
-      <w:r>
-        <w:rPr>
-          <w:lang w:val="en-US"/>
-        </w:rPr>
-        <w:t>tweets</w:t>
-      </w:r>
-      <w:r>
-        <w:t xml:space="preserve">, γραπτά μηνύματα, μήνυμα </w:t>
-      </w:r>
-      <w:r>
-        <w:rPr>
-          <w:lang w:val="en-US"/>
-        </w:rPr>
-        <w:t>email</w:t>
-      </w:r>
-      <w:r>
-        <w:t xml:space="preserve">, </w:t>
-      </w:r>
-      <w:r>
-        <w:t>ηχητική ή κλήση βίντεο, σύντομα βίντεο ή</w:t>
-      </w:r>
-      <w:r>
-        <w:t xml:space="preserve"> </w:t>
-      </w:r>
-      <w:r>
-        <w:rPr>
-          <w:lang w:val="en-US"/>
-        </w:rPr>
-        <w:t>gifs</w:t>
-      </w:r>
-      <w:r>
-        <w:t xml:space="preserve"> αποτελούν σημαντικό κομμάτι της δημιουργίας νέων δεδομένων σε καθημερινή βάση.</w:t>
-      </w:r>
-      <w:r>
-        <w:t xml:space="preserve"> </w:t>
-      </w:r>
-      <w:r>
-        <w:t xml:space="preserve">Στην ετήσια έκθεση της </w:t>
-      </w:r>
-      <w:r>
-        <w:rPr>
-          <w:lang w:val="en-US"/>
-        </w:rPr>
-        <w:t>DOMO</w:t>
-      </w:r>
-      <w:r>
-        <w:t xml:space="preserve"> ‘</w:t>
-      </w:r>
-      <w:r>
-        <w:rPr>
-          <w:lang w:val="en-US"/>
-        </w:rPr>
-        <w:t>Data</w:t>
-      </w:r>
-      <w:r>
-        <w:t xml:space="preserve"> </w:t>
-      </w:r>
-      <w:r>
-        <w:rPr>
-          <w:lang w:val="en-US"/>
-        </w:rPr>
-        <w:t>Never</w:t>
-      </w:r>
-      <w:r>
-        <w:t xml:space="preserve"> </w:t>
-      </w:r>
-      <w:r>
-        <w:rPr>
-          <w:lang w:val="en-US"/>
-        </w:rPr>
-        <w:t>Sleeps</w:t>
-      </w:r>
-      <w:r>
-        <w:t xml:space="preserve"> 7.0</w:t>
-      </w:r>
-      <w:r>
-        <w:t xml:space="preserve">’ φαίνεται ότι κάθε λεπτό ανεβαίνουν στο </w:t>
-      </w:r>
-      <w:r>
-        <w:rPr>
-          <w:lang w:val="en-US"/>
-        </w:rPr>
-        <w:t>Twitter</w:t>
-      </w:r>
-      <w:r>
-        <w:t xml:space="preserve"> </w:t>
-      </w:r>
-      <w:r>
-        <w:t>511.200</w:t>
-      </w:r>
-      <w:r>
-        <w:t xml:space="preserve"> </w:t>
-      </w:r>
-      <w:r>
-        <w:rPr>
-          <w:lang w:val="en-US"/>
-        </w:rPr>
-        <w:t>tweets</w:t>
-      </w:r>
-      <w:r>
-        <w:t xml:space="preserve">, αποστέλλονται 188.000.000 </w:t>
-      </w:r>
-      <w:r>
-        <w:rPr>
-          <w:lang w:val="en-US"/>
-        </w:rPr>
-        <w:t>emails</w:t>
-      </w:r>
-      <w:r>
-        <w:t>,</w:t>
-      </w:r>
-      <w:r>
-        <w:t xml:space="preserve"> ενώ πραγματοποιούνται 231.840 κλήσεις μέσω </w:t>
-      </w:r>
-      <w:r>
-        <w:rPr>
-          <w:lang w:val="en-US"/>
-        </w:rPr>
-        <w:t>Skype</w:t>
-      </w:r>
-      <w:r>
-        <w:t>.</w:t>
-      </w:r>
-      <w:r>
-        <w:t xml:space="preserve"> Είναι σημαντικό επίσης να αναφέρουμε ότι κάθε συναλλαγή που κάνουμε με υπηρεσίες που δεν έχουν να κάνουν άμεσα με ανταλλαγή δεδομένων, όπως πλατφόρμες ενοικίασης κατοικιών</w:t>
-      </w:r>
-      <w:r>
-        <w:t xml:space="preserve"> (</w:t>
-      </w:r>
-      <w:r>
-        <w:rPr>
-          <w:lang w:val="en-US"/>
-        </w:rPr>
-        <w:t>Airbnb</w:t>
-      </w:r>
-      <w:r>
-        <w:t>)</w:t>
-      </w:r>
-      <w:r>
-        <w:t>, υπηρεσίες ταξί (</w:t>
-      </w:r>
-      <w:r>
-        <w:rPr>
-          <w:lang w:val="en-US"/>
-        </w:rPr>
-        <w:t>Uber</w:t>
-      </w:r>
-      <w:r>
-        <w:t xml:space="preserve">, </w:t>
-      </w:r>
-      <w:r>
-        <w:rPr>
-          <w:lang w:val="en-US"/>
-        </w:rPr>
-        <w:t>Beat</w:t>
-      </w:r>
-      <w:r>
-        <w:t xml:space="preserve">) </w:t>
-      </w:r>
-      <w:r>
-        <w:t>δημιουργούμε νέα δεδομένα τόσο όταν ανεβάζουμε μια αγγελία όσο και με την κάθε επαφή μας με την υπηρεσία όπως πχ οι διαδρομές στο ταξί.</w:t>
+      <w:pPr>
+        <w:rPr>
+          <w:sz w:val="24"/>
+          <w:szCs w:val="24"/>
+          <w:u w:val="single"/>
+        </w:rPr>
+      </w:pPr>
+      <w:r>
+        <w:rPr>
+          <w:sz w:val="24"/>
+          <w:szCs w:val="24"/>
+          <w:u w:val="single"/>
+        </w:rPr>
+        <w:t>Εισαγωγή</w:t>
       </w:r>
     </w:p>
     <w:p>
       <w:r>
-        <w:t xml:space="preserve">Οι </w:t>
-      </w:r>
-      <w:r>
-        <w:rPr>
-          <w:lang w:val="en-US"/>
-        </w:rPr>
-        <w:t>streaming</w:t>
-      </w:r>
-      <w:r>
-        <w:t xml:space="preserve"> </w:t>
-      </w:r>
-      <w:r>
-        <w:t xml:space="preserve">πλατφόρμες όπως το </w:t>
-      </w:r>
-      <w:r>
-        <w:rPr>
-          <w:lang w:val="en-US"/>
-        </w:rPr>
-        <w:t>Netflix</w:t>
-      </w:r>
-      <w:r>
-        <w:t xml:space="preserve"> </w:t>
-      </w:r>
-      <w:r>
-        <w:t xml:space="preserve">και το </w:t>
-      </w:r>
-      <w:r>
-        <w:rPr>
-          <w:lang w:val="en-US"/>
-        </w:rPr>
-        <w:t>Spotify</w:t>
-      </w:r>
-      <w:r>
-        <w:t xml:space="preserve"> όχι μόνο δημιουργούν μεγάλη κίνηση στο δίκτυο μέσω της αποστολής </w:t>
-      </w:r>
-      <w:r>
-        <w:rPr>
-          <w:lang w:val="en-US"/>
-        </w:rPr>
-        <w:t>video</w:t>
-      </w:r>
-      <w:r>
-        <w:t xml:space="preserve"> </w:t>
-      </w:r>
-      <w:r>
-        <w:t>και μουσικής αντίστοιχα, αλλά δημιουργούν με τη σειρά τους νέα δεδομένα όπως στατιστικά χρήσης της υπηρεσίας ανά χρήστη, χώρα, είδος ταινίας ή μουσικής κλπ. Ένας άλλος παράγοντας που συμβάλλει στην αύξηση του ρυθμού παραγωγής δεδομένων είναι οι κάθε λογής έξυπνες συσκευές.</w:t>
-      </w:r>
-      <w:r>
-        <w:t xml:space="preserve"> </w:t>
-      </w:r>
-      <w:r>
-        <w:t xml:space="preserve">Η παραγωγή οικονομικών αισθητήρων κάθε είδους (θερμοκρασίας, φωτεινότητας, ατμοσφαιρικής πίεσης, καρδιακών παλμών κλπ.) σε συνδυασμό με τους υπολογιστές ολοκληρωμένους σε μια ψηφίδα (System on Chip ή αλλιώς SoC) οι οποίοι ενσωματώνουν σε ένα ολοκληρωμένο </w:t>
-      </w:r>
-      <w:r>
-        <w:rPr>
-          <w:lang w:val="en-US"/>
-        </w:rPr>
-        <w:t>C</w:t>
-      </w:r>
-      <w:r>
-        <w:t>hip όλες τις βασικές λειτουργίες ενός υπολογιστικού συστήματος (</w:t>
-      </w:r>
-      <w:r>
-        <w:rPr>
-          <w:lang w:val="en-US"/>
-        </w:rPr>
-        <w:t>CPU</w:t>
+        <w:t xml:space="preserve">Τα τελευταία χρόνια παρατηρείται </w:t>
+      </w:r>
+      <w:r>
+        <w:t xml:space="preserve">ραγδαία </w:t>
+      </w:r>
+      <w:r>
+        <w:t xml:space="preserve">αύξηση του ρυθμού </w:t>
+      </w:r>
+      <w:r>
+        <w:t xml:space="preserve">παραγωγής </w:t>
+      </w:r>
+      <w:r>
+        <w:t xml:space="preserve">δεδομένων. </w:t>
+      </w:r>
+      <w:r>
+        <w:t xml:space="preserve">Πόσο μεγάλη είναι αυτή η αύξηση; Έρευνα της </w:t>
+      </w:r>
+      <w:r>
+        <w:rPr>
+          <w:lang w:val="en-US"/>
+        </w:rPr>
+        <w:t>IDC</w:t>
+      </w:r>
+      <w:r>
+        <w:t xml:space="preserve"> </w:t>
+      </w:r>
+      <w:r>
+        <w:t xml:space="preserve">για λογαριασμό της </w:t>
+      </w:r>
+      <w:r>
+        <w:rPr>
+          <w:lang w:val="en-US"/>
+        </w:rPr>
+        <w:t>DELL</w:t>
+      </w:r>
+      <w:r>
+        <w:t xml:space="preserve"> </w:t>
+      </w:r>
+      <w:r>
+        <w:rPr>
+          <w:lang w:val="en-US"/>
+        </w:rPr>
+        <w:t>EMC</w:t>
+      </w:r>
+      <w:r>
+        <w:t xml:space="preserve"> αναφέρει πως το 2020 αναμένεται ως ανθρωπότητα να έχουμε συσσωρεύσει 40 </w:t>
+      </w:r>
+      <w:r>
+        <w:rPr>
+          <w:lang w:val="en-US"/>
+        </w:rPr>
+        <w:t>zettabytes</w:t>
+      </w:r>
+      <w:r>
+        <w:t xml:space="preserve"> δεδομένων. Σύμφωνα με την ίδια έρευνα, το 2010 είχαμε συσσωρεύσει μόλις 1.2 </w:t>
+      </w:r>
+      <w:r>
+        <w:rPr>
+          <w:lang w:val="en-US"/>
+        </w:rPr>
+        <w:t>zettabytes</w:t>
+      </w:r>
+      <w:r>
+        <w:t xml:space="preserve">. </w:t>
+      </w:r>
+      <w:r>
+        <w:t xml:space="preserve">Αυτός ο ρυθμός αύξησης των δεδομένων κατά 2Χ ανά δυο έτη τροφοδοτείται από μια σειρά από τεχνολογίες και κοινωνικά φαινόμενα. </w:t>
+      </w:r>
+      <w:r>
+        <w:t>Κάποιες από τις</w:t>
+      </w:r>
+      <w:r>
+        <w:t xml:space="preserve"> κυριότερες πηγές αύξησης του όγκου των δεδομένων είναι το user generated content, </w:t>
+      </w:r>
+      <w:r>
+        <w:t xml:space="preserve">το οποίο οδηγείται κατά κύριο λόγο από τη δυνατότητα εγγραφής εικόνας και βίντεο των σύγχρονων </w:t>
+      </w:r>
+      <w:r>
+        <w:rPr>
+          <w:lang w:val="en-US"/>
+        </w:rPr>
+        <w:t>smartphones</w:t>
+      </w:r>
+      <w:r>
+        <w:t xml:space="preserve"> </w:t>
+      </w:r>
+      <w:r>
+        <w:t>και τη δυνατότητα άμεσης αποστολής του περιεχομένου</w:t>
+      </w:r>
+      <w:r>
+        <w:t xml:space="preserve"> στα</w:t>
+      </w:r>
+      <w:r>
+        <w:t xml:space="preserve"> κοινωνικά δίκτυα</w:t>
+      </w:r>
+      <w:r>
+        <w:t xml:space="preserve"> </w:t>
+      </w:r>
+      <w:r>
+        <w:t xml:space="preserve">όπως για παράδειγμα το </w:t>
+      </w:r>
+      <w:r>
+        <w:rPr>
+          <w:lang w:val="en-US"/>
+        </w:rPr>
+        <w:t>Facebook</w:t>
+      </w:r>
+      <w:r>
+        <w:t>, το</w:t>
+      </w:r>
+      <w:r>
+        <w:t xml:space="preserve"> </w:t>
+      </w:r>
+      <w:r>
+        <w:rPr>
+          <w:lang w:val="en-US"/>
+        </w:rPr>
+        <w:t>Instagram</w:t>
+      </w:r>
+      <w:r>
+        <w:t xml:space="preserve">, το </w:t>
+      </w:r>
+      <w:r>
+        <w:rPr>
+          <w:lang w:val="en-US"/>
+        </w:rPr>
+        <w:t>Twitter</w:t>
+      </w:r>
+      <w:r>
+        <w:t xml:space="preserve"> </w:t>
+      </w:r>
+      <w:r>
+        <w:t>και</w:t>
+      </w:r>
+      <w:r>
+        <w:t xml:space="preserve"> το </w:t>
+      </w:r>
+      <w:r>
+        <w:t>Υ</w:t>
+      </w:r>
+      <w:r>
+        <w:t>ou</w:t>
+      </w:r>
+      <w:r>
+        <w:t>Τ</w:t>
+      </w:r>
+      <w:r>
+        <w:t xml:space="preserve">ube. </w:t>
+      </w:r>
+      <w:r>
+        <w:t xml:space="preserve">Το 2019 κάθε λεπτό προβάλλονται 4.5 εκατομμύρια βίντεο στο </w:t>
+      </w:r>
+      <w:r>
+        <w:rPr>
+          <w:lang w:val="en-US"/>
+        </w:rPr>
+        <w:t>YouTube</w:t>
+      </w:r>
+      <w:r>
+        <w:t xml:space="preserve">, ενώ 1 εκατομμύρια χρήστες κάνουν </w:t>
+      </w:r>
+      <w:r>
+        <w:rPr>
+          <w:lang w:val="en-US"/>
+        </w:rPr>
+        <w:t>login</w:t>
+      </w:r>
+      <w:r>
+        <w:t xml:space="preserve"> </w:t>
+      </w:r>
+      <w:r>
+        <w:t xml:space="preserve">στο </w:t>
+      </w:r>
+      <w:r>
+        <w:rPr>
+          <w:lang w:val="en-US"/>
+        </w:rPr>
+        <w:t>Facebook</w:t>
+      </w:r>
+      <w:r>
+        <w:t xml:space="preserve">. </w:t>
+      </w:r>
+      <w:r>
+        <w:t xml:space="preserve">Η δυνατότητα άμεσου σχολιασμού αυτών των δεδομένων στις πλατφόρμες αυτές δημιουργεί με τη σειρά της νέα δεδομένα. </w:t>
+      </w:r>
+      <w:r>
+        <w:t xml:space="preserve">Όσο αυξάνεται το bandwidth που είναι διαθέσιμο στους χρήστες, </w:t>
+      </w:r>
+      <w:r>
+        <w:t>χάρη στα δίκτυα νέας γενιάς (</w:t>
+      </w:r>
+      <w:r>
+        <w:t>5</w:t>
+      </w:r>
+      <w:r>
+        <w:rPr>
+          <w:lang w:val="en-US"/>
+        </w:rPr>
+        <w:t>G</w:t>
+      </w:r>
+      <w:r>
+        <w:t xml:space="preserve">, </w:t>
+      </w:r>
+      <w:r>
+        <w:rPr>
+          <w:lang w:val="en-US"/>
+        </w:rPr>
+        <w:t>VDSL</w:t>
+      </w:r>
+      <w:r>
+        <w:t xml:space="preserve">, </w:t>
+      </w:r>
+      <w:r>
+        <w:rPr>
+          <w:lang w:val="en-US"/>
+        </w:rPr>
+        <w:t>Fiber</w:t>
+      </w:r>
+      <w:r>
+        <w:t xml:space="preserve"> </w:t>
+      </w:r>
+      <w:r>
+        <w:rPr>
+          <w:lang w:val="en-US"/>
+        </w:rPr>
+        <w:t>to</w:t>
+      </w:r>
+      <w:r>
+        <w:t xml:space="preserve"> </w:t>
+      </w:r>
+      <w:r>
+        <w:rPr>
+          <w:lang w:val="en-US"/>
+        </w:rPr>
+        <w:t>The</w:t>
+      </w:r>
+      <w:r>
+        <w:t xml:space="preserve"> </w:t>
+      </w:r>
+      <w:r>
+        <w:rPr>
+          <w:lang w:val="en-US"/>
+        </w:rPr>
+        <w:t>Home</w:t>
+      </w:r>
+      <w:r>
+        <w:t xml:space="preserve">) </w:t>
+      </w:r>
+      <w:r>
+        <w:t>ο ρυθμός παραγωγής νέων δεδομένων αναμένεται να συνεχίσει να αυξάνεται με γοργούς ρυθμούς.</w:t>
+      </w:r>
+      <w:r>
+        <w:t xml:space="preserve"> Οι ανάγκες επικοινωνίας των ανθρώπων με κάθε μορφή, όπως </w:t>
+      </w:r>
+      <w:r>
+        <w:rPr>
+          <w:lang w:val="en-US"/>
+        </w:rPr>
+        <w:t>tweets</w:t>
+      </w:r>
+      <w:r>
+        <w:t xml:space="preserve">, γραπτά μηνύματα, μήνυμα </w:t>
+      </w:r>
+      <w:r>
+        <w:rPr>
+          <w:lang w:val="en-US"/>
+        </w:rPr>
+        <w:t>email</w:t>
+      </w:r>
+      <w:r>
+        <w:t xml:space="preserve">, </w:t>
+      </w:r>
+      <w:r>
+        <w:t>ηχητική ή κλήση βίντεο, σύντομα βίντεο ή</w:t>
+      </w:r>
+      <w:r>
+        <w:t xml:space="preserve"> </w:t>
+      </w:r>
+      <w:r>
+        <w:rPr>
+          <w:lang w:val="en-US"/>
+        </w:rPr>
+        <w:t>gifs</w:t>
+      </w:r>
+      <w:r>
+        <w:t xml:space="preserve"> αποτελούν σημαντικό κομμάτι της δημιουργίας νέων δεδομένων σε καθημερινή βάση.</w:t>
+      </w:r>
+      <w:r>
+        <w:t xml:space="preserve"> </w:t>
+      </w:r>
+      <w:r>
+        <w:t xml:space="preserve">Στην ετήσια έκθεση της </w:t>
+      </w:r>
+      <w:r>
+        <w:rPr>
+          <w:lang w:val="en-US"/>
+        </w:rPr>
+        <w:t>DOMO</w:t>
+      </w:r>
+      <w:r>
+        <w:t xml:space="preserve"> ‘</w:t>
+      </w:r>
+      <w:r>
+        <w:rPr>
+          <w:lang w:val="en-US"/>
+        </w:rPr>
+        <w:t>Data</w:t>
+      </w:r>
+      <w:r>
+        <w:t xml:space="preserve"> </w:t>
+      </w:r>
+      <w:r>
+        <w:rPr>
+          <w:lang w:val="en-US"/>
+        </w:rPr>
+        <w:t>Never</w:t>
+      </w:r>
+      <w:r>
+        <w:t xml:space="preserve"> </w:t>
+      </w:r>
+      <w:r>
+        <w:rPr>
+          <w:lang w:val="en-US"/>
+        </w:rPr>
+        <w:t>Sleeps</w:t>
+      </w:r>
+      <w:r>
+        <w:t xml:space="preserve"> 7.0</w:t>
+      </w:r>
+      <w:r>
+        <w:t xml:space="preserve">’ φαίνεται ότι κάθε λεπτό ανεβαίνουν στο </w:t>
+      </w:r>
+      <w:r>
+        <w:rPr>
+          <w:lang w:val="en-US"/>
+        </w:rPr>
+        <w:t>Twitter</w:t>
+      </w:r>
+      <w:r>
+        <w:t xml:space="preserve"> </w:t>
+      </w:r>
+      <w:r>
+        <w:t>511.200</w:t>
+      </w:r>
+      <w:r>
+        <w:t xml:space="preserve"> </w:t>
+      </w:r>
+      <w:r>
+        <w:rPr>
+          <w:lang w:val="en-US"/>
+        </w:rPr>
+        <w:t>tweets</w:t>
+      </w:r>
+      <w:r>
+        <w:t xml:space="preserve">, αποστέλλονται 188.000.000 </w:t>
+      </w:r>
+      <w:r>
+        <w:rPr>
+          <w:lang w:val="en-US"/>
+        </w:rPr>
+        <w:t>emails</w:t>
       </w:r>
       <w:r>
         <w:t>,</w:t>
       </w:r>
       <w:r>
-        <w:t xml:space="preserve"> </w:t>
-      </w:r>
-      <w:r>
-        <w:rPr>
-          <w:lang w:val="en-US"/>
-        </w:rPr>
-        <w:t>RAM</w:t>
+        <w:t xml:space="preserve"> ενώ πραγματοποιούνται 231.840 κλήσεις μέσω </w:t>
+      </w:r>
+      <w:r>
+        <w:rPr>
+          <w:lang w:val="en-US"/>
+        </w:rPr>
+        <w:t>Skype</w:t>
+      </w:r>
+      <w:r>
+        <w:t>.</w:t>
+      </w:r>
+      <w:r>
+        <w:t xml:space="preserve"> Είναι σημαντικό επίσης να αναφέρουμε ότι κάθε συναλλαγή που κάνουμε με υπηρεσίες που δεν έχουν να κάνουν άμεσα με ανταλλαγή δεδομένων, όπως πλατφόρμες ενοικίασης κατοικιών</w:t>
+      </w:r>
+      <w:r>
+        <w:t xml:space="preserve"> (</w:t>
+      </w:r>
+      <w:r>
+        <w:rPr>
+          <w:lang w:val="en-US"/>
+        </w:rPr>
+        <w:t>Airbnb</w:t>
+      </w:r>
+      <w:r>
+        <w:t>)</w:t>
+      </w:r>
+      <w:r>
+        <w:t>, υπηρεσίες ταξί (</w:t>
+      </w:r>
+      <w:r>
+        <w:rPr>
+          <w:lang w:val="en-US"/>
+        </w:rPr>
+        <w:t>Uber</w:t>
       </w:r>
       <w:r>
         <w:t xml:space="preserve">, </w:t>
@@ -498,240 +429,401 @@
         <w:rPr>
           <w:lang w:val="en-US"/>
         </w:rPr>
-        <w:t>W</w:t>
-      </w:r>
-      <w:r>
-        <w:t>i</w:t>
-      </w:r>
-      <w:r>
-        <w:rPr>
-          <w:lang w:val="en-US"/>
-        </w:rPr>
-        <w:t>F</w:t>
-      </w:r>
-      <w:r>
-        <w:t xml:space="preserve">i, </w:t>
-      </w:r>
-      <w:r>
-        <w:rPr>
-          <w:lang w:val="en-US"/>
-        </w:rPr>
-        <w:t>B</w:t>
-      </w:r>
-      <w:r>
-        <w:t>lu</w:t>
-      </w:r>
-      <w:r>
-        <w:rPr>
-          <w:lang w:val="en-US"/>
-        </w:rPr>
-        <w:t>et</w:t>
-      </w:r>
-      <w:r>
-        <w:t xml:space="preserve">ooth κλπ.) έχει δημιουργήσει μια σειρά από έξυπνες συσκευές, όπως </w:t>
-      </w:r>
-      <w:r>
-        <w:rPr>
-          <w:lang w:val="en-US"/>
-        </w:rPr>
-        <w:t>smartwatches</w:t>
-      </w:r>
-      <w:r>
-        <w:t xml:space="preserve">, </w:t>
-      </w:r>
-      <w:r>
-        <w:t>έξυπνες λάμπες, θερμοστάτες οι οποίοι λειτουργούν με εξαιρετικά χαμηλή κατανάλωση ενέργειας και παίρνουν διαρκώς μετρήσεις τις οποίες αποστέλλουν  στο διαδίκτυο.</w:t>
+        <w:t>Beat</w:t>
+      </w:r>
+      <w:r>
+        <w:t xml:space="preserve">) </w:t>
+      </w:r>
+      <w:r>
+        <w:t>δημιουργούμε νέα δεδομένα τόσο όταν ανεβάζουμε μια αγγελία όσο και με την κάθε επαφή μας με την υπηρεσία όπως πχ οι διαδρομές στο ταξί.</w:t>
       </w:r>
     </w:p>
     <w:p>
       <w:r>
-        <w:t xml:space="preserve">Ένας </w:t>
-      </w:r>
-      <w:r>
-        <w:t>άλλος παράγοντας που συμβάλλει στην αύξηση του ρυθμού παραγωγής δεδομένων είναι</w:t>
-      </w:r>
-      <w:r>
-        <w:t xml:space="preserve"> η πληροφορία που ανταλλάσσουν οι ίδιες οι μηχανές μεταξύ τους</w:t>
-      </w:r>
-      <w:r>
-        <w:t xml:space="preserve">. </w:t>
-      </w:r>
-      <w:r>
-        <w:t>Τα τελευταία χρόνια όλο και περισσότερες συσκευές, όπως ψυγεία, τηλεοράσεις και άλλες οικιακές αλλά και βιομηχανικές συσκευές αποκτούν δυνατότητα σύνδεσης στο διαδίκτυο, συνθέτοντας αυτό που αποκαλούμε Internet of Things (IoT). Αυτό τους δίνει τη δυνατότητα της μεταξύ τους επικοινωνίας καθώς και της αυτόματης αποστολής δεδομένων στο διαδίκτυο.</w:t>
+        <w:t xml:space="preserve">Οι </w:t>
+      </w:r>
+      <w:r>
+        <w:rPr>
+          <w:lang w:val="en-US"/>
+        </w:rPr>
+        <w:t>streaming</w:t>
+      </w:r>
+      <w:r>
+        <w:t xml:space="preserve"> </w:t>
+      </w:r>
+      <w:r>
+        <w:t xml:space="preserve">πλατφόρμες όπως το </w:t>
+      </w:r>
+      <w:r>
+        <w:rPr>
+          <w:lang w:val="en-US"/>
+        </w:rPr>
+        <w:t>Netflix</w:t>
+      </w:r>
+      <w:r>
+        <w:t xml:space="preserve"> </w:t>
+      </w:r>
+      <w:r>
+        <w:t xml:space="preserve">και το </w:t>
+      </w:r>
+      <w:r>
+        <w:rPr>
+          <w:lang w:val="en-US"/>
+        </w:rPr>
+        <w:t>Spotify</w:t>
+      </w:r>
+      <w:r>
+        <w:t xml:space="preserve"> όχι μόνο δημιουργούν μεγάλη κίνηση στο δίκτυο μέσω της αποστολής </w:t>
+      </w:r>
+      <w:r>
+        <w:rPr>
+          <w:lang w:val="en-US"/>
+        </w:rPr>
+        <w:t>video</w:t>
+      </w:r>
+      <w:r>
+        <w:t xml:space="preserve"> </w:t>
+      </w:r>
+      <w:r>
+        <w:t>και μουσικής αντίστοιχα, αλλά δημιουργούν με τη σειρά τους νέα δεδομένα όπως στατιστικά χρήσης της υπηρεσίας ανά χρήστη, χώρα, είδος ταινίας ή μουσικής κλπ. Ένας άλλος παράγοντας που συμβάλλει στην αύξηση του ρυθμού παραγωγής δεδομένων είναι οι κάθε λογής έξυπνες συσκευές.</w:t>
+      </w:r>
+      <w:r>
+        <w:t xml:space="preserve"> </w:t>
+      </w:r>
+      <w:r>
+        <w:t xml:space="preserve">Η παραγωγή οικονομικών αισθητήρων κάθε είδους (θερμοκρασίας, φωτεινότητας, ατμοσφαιρικής πίεσης, καρδιακών παλμών κλπ.) σε συνδυασμό με τους υπολογιστές ολοκληρωμένους σε μια ψηφίδα (System on Chip ή αλλιώς SoC) οι οποίοι ενσωματώνουν σε ένα ολοκληρωμένο </w:t>
+      </w:r>
+      <w:r>
+        <w:rPr>
+          <w:lang w:val="en-US"/>
+        </w:rPr>
+        <w:t>C</w:t>
+      </w:r>
+      <w:r>
+        <w:t>hip όλες τις βασικές λειτουργίες ενός υπολογιστικού συστήματος (</w:t>
+      </w:r>
+      <w:r>
+        <w:rPr>
+          <w:lang w:val="en-US"/>
+        </w:rPr>
+        <w:t>CPU</w:t>
+      </w:r>
+      <w:r>
+        <w:t>,</w:t>
+      </w:r>
+      <w:r>
+        <w:t xml:space="preserve"> </w:t>
+      </w:r>
+      <w:r>
+        <w:rPr>
+          <w:lang w:val="en-US"/>
+        </w:rPr>
+        <w:t>RAM</w:t>
+      </w:r>
+      <w:r>
+        <w:t xml:space="preserve">, </w:t>
+      </w:r>
+      <w:r>
+        <w:rPr>
+          <w:lang w:val="en-US"/>
+        </w:rPr>
+        <w:t>W</w:t>
+      </w:r>
+      <w:r>
+        <w:t>i</w:t>
+      </w:r>
+      <w:r>
+        <w:rPr>
+          <w:lang w:val="en-US"/>
+        </w:rPr>
+        <w:t>F</w:t>
+      </w:r>
+      <w:r>
+        <w:t xml:space="preserve">i, </w:t>
+      </w:r>
+      <w:r>
+        <w:rPr>
+          <w:lang w:val="en-US"/>
+        </w:rPr>
+        <w:t>B</w:t>
+      </w:r>
+      <w:r>
+        <w:t>lu</w:t>
+      </w:r>
+      <w:r>
+        <w:rPr>
+          <w:lang w:val="en-US"/>
+        </w:rPr>
+        <w:t>et</w:t>
+      </w:r>
+      <w:r>
+        <w:t xml:space="preserve">ooth κλπ.) έχει δημιουργήσει μια σειρά από έξυπνες συσκευές, όπως </w:t>
+      </w:r>
+      <w:r>
+        <w:rPr>
+          <w:lang w:val="en-US"/>
+        </w:rPr>
+        <w:t>smartwatches</w:t>
+      </w:r>
+      <w:r>
+        <w:t xml:space="preserve">, </w:t>
+      </w:r>
+      <w:r>
+        <w:t>έξυπνες λάμπες, θερμοστάτες οι οποίοι λειτουργούν με εξαιρετικά χαμηλή κατανάλωση ενέργειας και παίρνουν διαρκώς μετρήσεις τις οποίες αποστέλλουν  στο διαδίκτυο.</w:t>
       </w:r>
     </w:p>
     <w:p>
       <w:r>
-        <w:t>Η παραγωγή τόσο μεγάλου όγκου δεδομένων θέτει νέες προκλήσεις στην αποτελεσματική αποθήκευση και επεξεργασία τους. Η ανάγκη αποθήκευσης των δεδομένων είναι κάτι κατανοητό. Οι χρήστες περιμένουν τα δεδομένα που ανεβάζουν στο διαδίκτυο να είναι διαθέσιμα κάθε στιγμή. Επίσης τα δεδομένα καταγραφής των έξυπνων μετρητών πρέπει να είναι διαθέσιμα για ιστορική γνώση, για παράδειγμα η ημερήσια θερμοκρασία τα τελευταία 40 έτη σε διάφορες περιοχές του πλανήτη.</w:t>
+        <w:t>Εκτός του ανθρώπου,</w:t>
+      </w:r>
+      <w:r>
+        <w:t xml:space="preserve"> πληροφορί</w:t>
+      </w:r>
+      <w:r>
+        <w:t>ες</w:t>
+      </w:r>
+      <w:r>
+        <w:t xml:space="preserve"> </w:t>
+      </w:r>
+      <w:r>
+        <w:t xml:space="preserve">πλέον </w:t>
+      </w:r>
+      <w:r>
+        <w:t xml:space="preserve">ανταλλάσσουν </w:t>
+      </w:r>
+      <w:r>
+        <w:t xml:space="preserve">και </w:t>
+      </w:r>
+      <w:r>
+        <w:t>οι ίδιες οι μηχανές μεταξύ τους</w:t>
+      </w:r>
+      <w:r>
+        <w:t xml:space="preserve">. </w:t>
+      </w:r>
+      <w:r>
+        <w:t xml:space="preserve">Τα τελευταία χρόνια όλο και περισσότερες συσκευές, όπως ψυγεία, τηλεοράσεις και άλλες οικιακές αλλά και βιομηχανικές συσκευές αποκτούν δυνατότητα σύνδεσης στο διαδίκτυο, συνθέτοντας αυτό που αποκαλούμε Internet of Things (IoT). Αυτό τους δίνει τη δυνατότητα της μεταξύ τους </w:t>
+      </w:r>
+      <w:r>
+        <w:t>συνεργασίας</w:t>
+      </w:r>
+      <w:r>
+        <w:t xml:space="preserve"> καθώς και της </w:t>
+      </w:r>
+      <w:r>
+        <w:t>καλύτερης επαφής με τον άνθρωπο</w:t>
+      </w:r>
+      <w:r>
+        <w:t>.</w:t>
       </w:r>
     </w:p>
     <w:p>
       <w:r>
+        <w:t xml:space="preserve">Η παραγωγή τόσο μεγάλου όγκου δεδομένων θέτει νέες προκλήσεις στην αποτελεσματική αποθήκευση και επεξεργασία τους. Η ανάγκη αποθήκευσης των δεδομένων είναι κάτι κατανοητό. Οι χρήστες περιμένουν τα δεδομένα που ανεβάζουν στο διαδίκτυο να είναι διαθέσιμα κάθε στιγμή. Επίσης τα δεδομένα καταγραφής των έξυπνων μετρητών πρέπει να είναι διαθέσιμα για </w:t>
+      </w:r>
+      <w:r>
+        <w:t>αναφορά</w:t>
+      </w:r>
+      <w:r>
+        <w:t xml:space="preserve">, </w:t>
+      </w:r>
+      <w:r>
         <w:lastRenderedPageBreak/>
-        <w:t>Όμως για ποιο λόγο να θέλουμε επεξεργασία των δεδομένων αυτών;</w:t>
-      </w:r>
-      <w:r>
-        <w:t xml:space="preserve"> </w:t>
-      </w:r>
-      <w:r>
-        <w:br/>
-      </w:r>
-      <w:r>
-        <w:t xml:space="preserve">Ανέκαθεν οι άνθρωποι μελετούσαν διάφορα φαινόμενα όπως θερμοκρασία, μετανάστευση πτηνών, ηλιοφάνεια </w:t>
-      </w:r>
-      <w:r>
-        <w:t>κλπ.</w:t>
-      </w:r>
-      <w:r>
-        <w:t xml:space="preserve"> προκειμένου να βρουν κάποια συσχέτιση (pattern) μεταξύ των φαινομένων αυτών και αλλαγών στο περιβάλλον τους, όπως ξηρασία ή </w:t>
-      </w:r>
-      <w:r>
-        <w:t>απότομες καιρικές αλλαγές</w:t>
-      </w:r>
-      <w:r>
-        <w:t xml:space="preserve">. </w:t>
-      </w:r>
-      <w:r>
-        <w:t xml:space="preserve">Σήμερα, ο τεράστιος όγκος των δεδομένων που παράγονται καθημερινά </w:t>
-      </w:r>
-      <w:r>
-        <w:t>μπορεί να επηρεάσει δραστικά κάθε κλάδο και ανθρώπινη δραστηριότητα</w:t>
-      </w:r>
-      <w:r>
-        <w:t>. Για παράδειγμα αναλύοντας ιατρικά δεδομένα μπορούμε να βρούμε συσχετίσεις μεταξύ αύξησης μιας σειράς</w:t>
-      </w:r>
-      <w:r>
-        <w:t xml:space="preserve"> χαρακτηριστικών, όπως</w:t>
-      </w:r>
-      <w:r>
-        <w:t xml:space="preserve"> </w:t>
-      </w:r>
-      <w:r>
-        <w:t xml:space="preserve">συσσώρευση </w:t>
-      </w:r>
-      <w:r>
-        <w:t>ουσιών στο αίμα</w:t>
-      </w:r>
-      <w:r>
-        <w:t xml:space="preserve"> και συγκέντρωση πρωτεϊνών,</w:t>
-      </w:r>
-      <w:r>
-        <w:t xml:space="preserve"> με την πιθανότητα εκδήλωσης διάφορων ασθενειών.</w:t>
-      </w:r>
-      <w:r>
-        <w:t xml:space="preserve"> </w:t>
-      </w:r>
-      <w:r>
-        <w:t xml:space="preserve">Σύμφωνα με έρευνα της </w:t>
-      </w:r>
-      <w:r>
-        <w:rPr>
-          <w:lang w:val="en-US"/>
-        </w:rPr>
-        <w:t>McKinsey</w:t>
-      </w:r>
-      <w:r>
-        <w:t xml:space="preserve"> η χρήση δεδομένων μεγάλης κλίμακας στην Ιατρική πράξη έχει τη δυνατότητα να συσχετίσει διάφορες μεταβολές στον οργανισμό και να βοηθήσει στην αποτελεσματικότερη πρόληψη. </w:t>
-      </w:r>
-      <w:r>
-        <w:t xml:space="preserve"> </w:t>
-      </w:r>
-      <w:r>
-        <w:t xml:space="preserve">Αντίστοιχα, </w:t>
-      </w:r>
-      <w:r>
-        <w:t>κοιτώντας τις θερμοκρασίες περιοχών του πλανήτη σε βάθος χρόνου μπορούμε να βρούμε αυτές που παρουσιάζουν την μεγαλύτερη αύξηση στη θερμοκρασία αλλά και να συνδέσουμε την αύξηση αυτή με πιθανά αίτια όπως αύξηση διοξειδίου του άνθρακα ή μείωση του πρασίνου στις περιοχές αυτές. Αλλά και επιχειρήσεις μπορούν να καταλήξουν σε χρήσιμα συμπεράσματα για τους πελάτες τους όπως για παράδειγμα ποιες ιστοσελίδες επισκέπτονται συχνά, τι άλλα προϊόντα αγοράζουν παράλληλα με το δικό τους, σε ποιες περιοχές ή ηλικιακές ομάδες έχουν μεγαλύτερη απήχηση κλπ.</w:t>
-      </w:r>
-      <w:r>
-        <w:t xml:space="preserve"> </w:t>
-      </w:r>
-      <w:r>
-        <w:t xml:space="preserve">Η γνωστότερη ίσως υπηρεσία </w:t>
-      </w:r>
-      <w:r>
-        <w:rPr>
-          <w:lang w:val="en-US"/>
-        </w:rPr>
-        <w:t>streaming</w:t>
-      </w:r>
-      <w:r>
-        <w:t xml:space="preserve"> ταινιών, το </w:t>
-      </w:r>
-      <w:r>
-        <w:rPr>
-          <w:lang w:val="en-US"/>
-        </w:rPr>
-        <w:t>Netflix</w:t>
-      </w:r>
-      <w:r>
-        <w:t xml:space="preserve"> χρησιμοποιεί εκτενώς στατιστικά από τα </w:t>
-      </w:r>
-      <w:r>
-        <w:rPr>
-          <w:lang w:val="en-US"/>
-        </w:rPr>
-        <w:t>interactions</w:t>
-      </w:r>
-      <w:r>
-        <w:t xml:space="preserve"> των χρηστών με την εφαρμογή, όπως ποιες ταινίες τους άρεσαν</w:t>
-      </w:r>
-      <w:r>
-        <w:t xml:space="preserve"> </w:t>
-      </w:r>
-      <w:r>
-        <w:t xml:space="preserve">ή πόσο χρόνο παρακολούθησαν μια σειρά. Εφαρμόζοντας αλγορίθμους μηχανικής μάθησης πάνω στα δεδομένα των χρηστών του μπορεί να ανακαλύπτει συσχετίσεις μεταξύ των ταινιών που άρεσαν στο χρήστη και ταινιών που είναι πιθανό να του αρέσουν στο μέλλον, δημιουργώντας έτσι αποτελεσματικότερα </w:t>
-      </w:r>
-      <w:r>
-        <w:rPr>
-          <w:lang w:val="en-US"/>
-        </w:rPr>
-        <w:t>recommender</w:t>
-      </w:r>
-      <w:r>
-        <w:t xml:space="preserve"> </w:t>
-      </w:r>
-      <w:r>
-        <w:rPr>
-          <w:lang w:val="en-US"/>
-        </w:rPr>
-        <w:t>systems</w:t>
-      </w:r>
-      <w:r>
-        <w:t>.</w:t>
-      </w:r>
-      <w:r>
-        <w:t xml:space="preserve"> Τα </w:t>
-      </w:r>
-      <w:r>
-        <w:rPr>
-          <w:lang w:val="en-US"/>
-        </w:rPr>
-        <w:t>recommender</w:t>
-      </w:r>
-      <w:r>
-        <w:t xml:space="preserve"> </w:t>
-      </w:r>
-      <w:r>
-        <w:rPr>
-          <w:lang w:val="en-US"/>
-        </w:rPr>
-        <w:t>systems</w:t>
-      </w:r>
-      <w:r>
-        <w:t xml:space="preserve"> αυτά υπολογίζεται πως συνεισφέρουν κάθε χρόνο 1 δις. δολάρια στα έσοδα της υπηρεσίας. </w:t>
-      </w:r>
-      <w:r>
-        <w:t>Όπως γίνεται αντιληπτό, από την ανάλυση δεδομένων μεγάλης κλίμακας μπορεί να προκύψει νέα γνώση για την πρόληψη και καταπολέμηση ασθενειών, την επιβράδυνση ή και αναστολή της υπερθέρμανσης του πλανήτη καθώς και για την αύξηση της κερδοφορίας των επιχειρήσεων ή ακόμα και δημιουργία καλύτερων προϊόντων.</w:t>
+        <w:t xml:space="preserve">για παράδειγμα </w:t>
+      </w:r>
+      <w:r>
+        <w:t>οι τιμές</w:t>
+      </w:r>
+      <w:r>
+        <w:t xml:space="preserve"> </w:t>
+      </w:r>
+      <w:r>
+        <w:t xml:space="preserve">της </w:t>
+      </w:r>
+      <w:r>
+        <w:t>θερμοκρασία</w:t>
+      </w:r>
+      <w:r>
+        <w:t>ς</w:t>
+      </w:r>
+      <w:r>
+        <w:t xml:space="preserve"> </w:t>
+      </w:r>
+      <w:r>
+        <w:t>κάθε μέρα,</w:t>
+      </w:r>
+      <w:r>
+        <w:t xml:space="preserve"> τα τελευταία 40 έτη σε διάφορες περιοχές του πλανήτη.</w:t>
       </w:r>
     </w:p>
     <w:p>
-      <w:pPr>
-        <w:rPr>
-          <w:lang w:val="en-US"/>
-        </w:rPr>
-      </w:pPr>
-      <w:r>
-        <w:t xml:space="preserve">Αφού λοιπόν καταλάβαμε γιατί θα πρέπει να επεξεργαστούμε όλα αυτά τα δεδομένα, μένει να βρούμε τον κατάλληλο τρόπο για να το κάνουμε. Είπαμε παραπάνω ότι </w:t>
+      <w:r>
+        <w:t>Όμως για ποιο λόγο να θέλουμε επεξεργασία των δεδομένων αυτών;</w:t>
+      </w:r>
+      <w:r>
+        <w:t xml:space="preserve"> </w:t>
+      </w:r>
+      <w:r>
+        <w:br/>
+      </w:r>
+      <w:r>
+        <w:t xml:space="preserve">Ανέκαθεν οι άνθρωποι μελετούσαν διάφορα φαινόμενα όπως θερμοκρασία, μετανάστευση πτηνών, ηλιοφάνεια </w:t>
+      </w:r>
+      <w:r>
+        <w:t>κλπ.</w:t>
+      </w:r>
+      <w:r>
+        <w:t xml:space="preserve"> προκειμένου να βρουν κάποια συσχέτιση (pattern) μεταξύ των φαινομένων αυτών και αλλαγών στο περιβάλλον τους, όπως ξηρασία ή </w:t>
+      </w:r>
+      <w:r>
+        <w:t>απότομες καιρικές αλλαγές</w:t>
+      </w:r>
+      <w:r>
+        <w:t xml:space="preserve">. </w:t>
+      </w:r>
+      <w:r>
+        <w:t xml:space="preserve">Σήμερα, ο τεράστιος όγκος των δεδομένων που παράγονται καθημερινά </w:t>
+      </w:r>
+      <w:r>
+        <w:t>μπορεί να επηρεάσει δραστικά κάθε κλάδο και ανθρώπινη δραστηριότητα</w:t>
+      </w:r>
+      <w:r>
+        <w:t>. Για παράδειγμα αναλύοντας ιατρικά δεδομένα μπορούμε να βρούμε συσχετίσεις μεταξύ αύξησης μιας σειράς</w:t>
+      </w:r>
+      <w:r>
+        <w:t xml:space="preserve"> χαρακτηριστικών, όπως</w:t>
+      </w:r>
+      <w:r>
+        <w:t xml:space="preserve"> </w:t>
+      </w:r>
+      <w:r>
+        <w:t xml:space="preserve">συσσώρευση </w:t>
+      </w:r>
+      <w:r>
+        <w:t>ουσιών στο αίμα</w:t>
+      </w:r>
+      <w:r>
+        <w:t xml:space="preserve"> και συγκέντρωση πρωτεϊνών,</w:t>
+      </w:r>
+      <w:r>
+        <w:t xml:space="preserve"> με την πιθανότητα εκδήλωσης διάφορων ασθενειών.</w:t>
+      </w:r>
+      <w:r>
+        <w:t xml:space="preserve"> </w:t>
+      </w:r>
+      <w:r>
+        <w:t xml:space="preserve">Σύμφωνα με έρευνα της </w:t>
+      </w:r>
+      <w:r>
+        <w:rPr>
+          <w:lang w:val="en-US"/>
+        </w:rPr>
+        <w:t>McKinsey</w:t>
+      </w:r>
+      <w:r>
+        <w:t xml:space="preserve"> η χρήση δεδομένων μεγάλης κλίμακας στην Ιατρική πράξη έχει τη δυνατότητα να συσχετίσει διάφορες μεταβολές στον οργανισμό και να βοηθήσει στην αποτελεσματικότερη πρόληψη. </w:t>
+      </w:r>
+      <w:r>
+        <w:t xml:space="preserve"> </w:t>
+      </w:r>
+      <w:r>
+        <w:t xml:space="preserve">Αντίστοιχα, </w:t>
+      </w:r>
+      <w:r>
+        <w:t>κοιτώντας τις θερμοκρασίες περιοχών του πλανήτη σε βάθος χρόνου μπορούμε να βρούμε αυτές που παρουσιάζουν την μεγαλύτερη αύξηση στη θερμοκρασία αλλά και να συνδέσουμε την αύξηση αυτή με πιθανά αίτια όπως αύξηση διοξειδίου του άνθρακα ή μείωση του πρασίνου στις περιοχές αυτές. Αλλά και επιχειρήσεις μπορούν να καταλήξουν σε χρήσιμα συμπεράσματα για τους πελάτες τους όπως για παράδειγμα ποιες ιστοσελίδες επισκέπτονται συχνά, τι άλλα προϊόντα αγοράζουν παράλληλα με το δικό τους, σε ποιες περιοχές ή ηλικιακές ομάδες έχουν μεγαλύτερη απήχηση κλπ.</w:t>
+      </w:r>
+      <w:r>
+        <w:t xml:space="preserve"> </w:t>
+      </w:r>
+      <w:r>
+        <w:t xml:space="preserve">Η γνωστότερη ίσως υπηρεσία </w:t>
+      </w:r>
+      <w:r>
+        <w:rPr>
+          <w:lang w:val="en-US"/>
+        </w:rPr>
+        <w:t>streaming</w:t>
+      </w:r>
+      <w:r>
+        <w:t xml:space="preserve"> ταινιών, το </w:t>
+      </w:r>
+      <w:r>
+        <w:rPr>
+          <w:lang w:val="en-US"/>
+        </w:rPr>
+        <w:t>Netflix</w:t>
+      </w:r>
+      <w:r>
+        <w:t xml:space="preserve"> χρησιμοποιεί εκτενώς στατιστικά από τα </w:t>
+      </w:r>
+      <w:r>
+        <w:rPr>
+          <w:lang w:val="en-US"/>
+        </w:rPr>
+        <w:t>interactions</w:t>
+      </w:r>
+      <w:r>
+        <w:t xml:space="preserve"> των χρηστών με την εφαρμογή, όπως ποιες ταινίες τους άρεσαν</w:t>
+      </w:r>
+      <w:r>
+        <w:t xml:space="preserve"> </w:t>
+      </w:r>
+      <w:r>
+        <w:t xml:space="preserve">ή πόσο χρόνο παρακολούθησαν μια σειρά. Εφαρμόζοντας αλγορίθμους μηχανικής μάθησης πάνω στα δεδομένα των χρηστών του μπορεί να ανακαλύπτει συσχετίσεις μεταξύ των ταινιών που άρεσαν στο χρήστη και ταινιών που είναι πιθανό να του αρέσουν στο μέλλον, δημιουργώντας έτσι αποτελεσματικότερα </w:t>
+      </w:r>
+      <w:r>
+        <w:rPr>
+          <w:lang w:val="en-US"/>
+        </w:rPr>
+        <w:t>recommender</w:t>
+      </w:r>
+      <w:r>
+        <w:t xml:space="preserve"> </w:t>
+      </w:r>
+      <w:r>
+        <w:rPr>
+          <w:lang w:val="en-US"/>
+        </w:rPr>
+        <w:t>systems</w:t>
+      </w:r>
+      <w:r>
+        <w:t>.</w:t>
+      </w:r>
+      <w:r>
+        <w:t xml:space="preserve"> Τα </w:t>
+      </w:r>
+      <w:r>
+        <w:rPr>
+          <w:lang w:val="en-US"/>
+        </w:rPr>
+        <w:t>recommender</w:t>
+      </w:r>
+      <w:r>
+        <w:t xml:space="preserve"> </w:t>
+      </w:r>
+      <w:r>
+        <w:rPr>
+          <w:lang w:val="en-US"/>
+        </w:rPr>
+        <w:t>systems</w:t>
+      </w:r>
+      <w:r>
+        <w:t xml:space="preserve"> αυτά υπολογίζεται πως συνεισφέρουν κάθε χρόνο 1 δις. δολάρια στα έσοδα της υπηρεσίας. </w:t>
+      </w:r>
+      <w:r>
+        <w:t>Όπως γίνεται αντιληπτό, από την ανάλυση δεδομένων μεγάλης κλίμακας μπορεί να προκύψει νέα γνώση για την πρόληψη και καταπολέμηση ασθενειών, την επιβράδυνση ή και αναστολή της υπερθέρμανσης του πλανήτη καθώς και για την αύξηση της κερδοφορίας των επιχειρήσεων ή ακόμα και δημιουργία καλύτερων προϊόντων.</w:t>
+      </w:r>
+    </w:p>
+    <w:p>
+      <w:r>
+        <w:t xml:space="preserve">Αφού λοιπόν καταλάβαμε γιατί θα πρέπει να επεξεργαστούμε όλα αυτά τα δεδομένα, μένει να βρούμε τον κατάλληλο τρόπο για να το </w:t>
+      </w:r>
+      <w:r>
+        <w:t>πραγματοποιήσουμε</w:t>
+      </w:r>
+      <w:bookmarkStart w:id="0" w:name="_GoBack"/>
+      <w:bookmarkEnd w:id="0"/>
+      <w:r>
+        <w:t xml:space="preserve">. Είπαμε παραπάνω ότι </w:t>
       </w:r>
       <w:r>
         <w:t>ο ρυθμός παραγωγής δεδομένων αυξάνεται συνεχώς, οδηγώντας σε διπλασιασμό των διαθέσιμων δεδομένων κάθε 2 χρόνια. Αλήθεια, με τι ρυθμό αυξάνεται η υπολογιστική ισχύς;</w:t>
@@ -859,7 +951,6 @@
     <w:p/>
     <w:p>
       <w:r>
-        <w:lastRenderedPageBreak/>
         <w:t xml:space="preserve">Αυτό φαίνεται και στην παρακάτω εικόνα όπου παρουσιάζεται το </w:t>
       </w:r>
       <w:r>
@@ -1266,7 +1357,11 @@
         <w:t xml:space="preserve">. </w:t>
       </w:r>
       <w:r>
-        <w:t>Το σύστημα αυτό αναλαμβάνει να δρομολογήσει τις εργασίες στους κόμβους του συστήματος, με τρόπο αποδοτικό σύμφωνα με τα δεδομένα που έχει ο κάθε κόμβος, την επικοινωνία των κόμβων και την ανάκαμψη από αστοχία υλικού (</w:t>
+        <w:t xml:space="preserve">Το σύστημα αυτό αναλαμβάνει να δρομολογήσει τις </w:t>
+      </w:r>
+      <w:r>
+        <w:lastRenderedPageBreak/>
+        <w:t>εργασίες στους κόμβους του συστήματος, με τρόπο αποδοτικό σύμφωνα με τα δεδομένα που έχει ο κάθε κόμβος, την επικοινωνία των κόμβων και την ανάκαμψη από αστοχία υλικού (</w:t>
       </w:r>
       <w:r>
         <w:rPr>
@@ -1283,7 +1378,6 @@
     </w:p>
     <w:p>
       <w:r>
-        <w:lastRenderedPageBreak/>
         <w:t xml:space="preserve">Η μεγαλύτερη όμως επανάσταση που έφερε το </w:t>
       </w:r>
       <w:r>
@@ -1499,8 +1593,8 @@
         <w:t>πολλαπλασιάσουμε όλα τα στοιχεία μιας λίστας με το 2 και να τα αθροίσουμε ως εξής:</w:t>
       </w:r>
     </w:p>
-    <w:bookmarkStart w:id="0" w:name="_MON_1629046574"/>
-    <w:bookmarkEnd w:id="0"/>
+    <w:bookmarkStart w:id="1" w:name="_MON_1629046574"/>
+    <w:bookmarkEnd w:id="1"/>
     <w:p>
       <w:pPr>
         <w:rPr>
@@ -1531,10 +1625,10 @@
             <v:path o:extrusionok="f" gradientshapeok="t" o:connecttype="rect"/>
             <o:lock v:ext="edit" aspectratio="t"/>
           </v:shapetype>
-          <v:shape id="_x0000_i1054" type="#_x0000_t75" style="width:415.5pt;height:36.75pt" o:ole="">
+          <v:shape id="_x0000_i1025" type="#_x0000_t75" style="width:415.5pt;height:36.75pt" o:ole="">
             <v:imagedata r:id="rId6" o:title=""/>
           </v:shape>
-          <o:OLEObject Type="Embed" ProgID="Word.OpenDocumentText.12" ShapeID="_x0000_i1054" DrawAspect="Content" ObjectID="_1629055641" r:id="rId7"/>
+          <o:OLEObject Type="Embed" ProgID="Word.OpenDocumentText.12" ShapeID="_x0000_i1025" DrawAspect="Content" ObjectID="_1637598417" r:id="rId7"/>
         </w:object>
       </w:r>
     </w:p>
@@ -1567,15 +1661,15 @@
         <w:t>Για παράδειγμα μπορούμε εύκολα να υπολογίσουμε πόσες φορές εμφανίζεται μια λέξη σε ένα κείμενο ως εξής:</w:t>
       </w:r>
     </w:p>
-    <w:bookmarkStart w:id="1" w:name="_MON_1629046983"/>
-    <w:bookmarkEnd w:id="1"/>
+    <w:bookmarkStart w:id="2" w:name="_MON_1629046983"/>
+    <w:bookmarkEnd w:id="2"/>
     <w:p>
       <w:r>
         <w:object w:dxaOrig="8306" w:dyaOrig="570" w14:anchorId="2D2094CC">
-          <v:shape id="_x0000_i1063" type="#_x0000_t75" style="width:415.5pt;height:28.5pt" o:ole="">
+          <v:shape id="_x0000_i1026" type="#_x0000_t75" style="width:415.5pt;height:28.5pt" o:ole="">
             <v:imagedata r:id="rId8" o:title=""/>
           </v:shape>
-          <o:OLEObject Type="Embed" ProgID="Word.OpenDocumentText.12" ShapeID="_x0000_i1063" DrawAspect="Content" ObjectID="_1629055642" r:id="rId9"/>
+          <o:OLEObject Type="Embed" ProgID="Word.OpenDocumentText.12" ShapeID="_x0000_i1026" DrawAspect="Content" ObjectID="_1637598418" r:id="rId9"/>
         </w:object>
       </w:r>
     </w:p>
@@ -1610,7 +1704,6 @@
       <w:pPr>
         <w:rPr>
           <w:u w:val="single"/>
-          <w:lang w:val="en-US"/>
         </w:rPr>
       </w:pPr>
       <w:r>
@@ -1923,7 +2016,11 @@
         <w:t>node</w:t>
       </w:r>
       <w:r>
-        <w:t>. Αυτός ο κόμβος είναι υπεύθυνος για την δρομολόγηση των εργασιών στους υπολογιστικούς κόμβους</w:t>
+        <w:t xml:space="preserve">. Αυτός ο κόμβος είναι υπεύθυνος για την δρομολόγηση των εργασιών στους </w:t>
+      </w:r>
+      <w:r>
+        <w:lastRenderedPageBreak/>
+        <w:t>υπολογιστικούς κόμβους</w:t>
       </w:r>
       <w:r>
         <w:t>, αλλά και για την παρακολούθηση της λειτουργία τους ώστε να σε περίπτωση αστοχίας ενός κόμβου να δρομολογήσει την εργασία σε άλλον κόμβο.</w:t>
@@ -1942,7 +2039,6 @@
           <w:u w:val="single"/>
           <w:lang w:val="en-US"/>
         </w:rPr>
-        <w:lastRenderedPageBreak/>
         <w:t>Map</w:t>
       </w:r>
       <w:r>
@@ -2098,13 +2194,7 @@
         <w:t xml:space="preserve"> </w:t>
       </w:r>
       <w:r>
-        <w:t xml:space="preserve">επεξεργασία δεδομένων για εφαρμογές που </w:t>
-      </w:r>
-      <w:r>
-        <w:t>κάνουν έντονη χρήση</w:t>
-      </w:r>
-      <w:r>
-        <w:t xml:space="preserve"> </w:t>
+        <w:t xml:space="preserve">επεξεργασία δεδομένων για εφαρμογές που κάνουν έντονη χρήση </w:t>
       </w:r>
       <w:r>
         <w:rPr>
@@ -2170,10 +2260,7 @@
         <w:t xml:space="preserve"> </w:t>
       </w:r>
       <w:r>
-        <w:t>και να χρησιμοποιηθεί για επόμενες εργασίες.</w:t>
-      </w:r>
-      <w:r>
-        <w:t xml:space="preserve"> Το </w:t>
+        <w:t xml:space="preserve">και να χρησιμοποιηθεί για επόμενες εργασίες. Το </w:t>
       </w:r>
       <w:r>
         <w:rPr>
@@ -2237,8 +2324,6 @@
       <w:r>
         <w:t xml:space="preserve">;  </w:t>
       </w:r>
-      <w:bookmarkStart w:id="2" w:name="_GoBack"/>
-      <w:bookmarkEnd w:id="2"/>
     </w:p>
     <w:sectPr>
       <w:pgSz w:w="11906" w:h="16838"/>
@@ -2388,7 +2473,7 @@
       </w:pPr>
     </w:pPrDefault>
   </w:docDefaults>
-  <w:latentStyles w:defLockedState="0" w:defUIPriority="99" w:defSemiHidden="0" w:defUnhideWhenUsed="0" w:defQFormat="0" w:count="377">
+  <w:latentStyles w:defLockedState="0" w:defUIPriority="99" w:defSemiHidden="0" w:defUnhideWhenUsed="0" w:defQFormat="0" w:count="376">
     <w:lsdException w:name="Normal" w:uiPriority="0" w:qFormat="1"/>
     <w:lsdException w:name="heading 1" w:uiPriority="9" w:qFormat="1"/>
     <w:lsdException w:name="heading 2" w:semiHidden="1" w:uiPriority="9" w:unhideWhenUsed="1" w:qFormat="1"/>
@@ -2536,8 +2621,11 @@
     <w:lsdException w:name="Table 3D effects 3" w:semiHidden="1" w:unhideWhenUsed="1"/>
     <w:lsdException w:name="Table Contemporary" w:semiHidden="1" w:unhideWhenUsed="1"/>
     <w:lsdException w:name="Table Elegant" w:semiHidden="1" w:unhideWhenUsed="1"/>
+    <w:lsdException w:name="Table Professional" w:semiHidden="1" w:unhideWhenUsed="1"/>
     <w:lsdException w:name="Table Subtle 1" w:semiHidden="1" w:unhideWhenUsed="1"/>
     <w:lsdException w:name="Table Subtle 2" w:semiHidden="1" w:unhideWhenUsed="1"/>
+    <w:lsdException w:name="Table Web 1" w:semiHidden="1" w:unhideWhenUsed="1"/>
+    <w:lsdException w:name="Table Web 2" w:semiHidden="1" w:unhideWhenUsed="1"/>
     <w:lsdException w:name="Table Web 3" w:semiHidden="1" w:unhideWhenUsed="1"/>
     <w:lsdException w:name="Balloon Text" w:semiHidden="1" w:unhideWhenUsed="1"/>
     <w:lsdException w:name="Table Grid" w:uiPriority="39"/>
@@ -2762,7 +2850,6 @@
     <w:lsdException w:name="Hashtag" w:semiHidden="1" w:unhideWhenUsed="1"/>
     <w:lsdException w:name="Unresolved Mention" w:semiHidden="1" w:unhideWhenUsed="1"/>
     <w:lsdException w:name="Smart Link" w:semiHidden="1" w:unhideWhenUsed="1"/>
-    <w:lsdException w:name="Smart Link Error" w:semiHidden="1" w:unhideWhenUsed="1"/>
   </w:latentStyles>
   <w:style w:type="paragraph" w:default="1" w:styleId="a">
     <w:name w:val="Normal"/>

</xml_diff>

<commit_message>
text update + chapters
</commit_message>
<xml_diff>
--- a/Big Data.docx
+++ b/Big Data.docx
@@ -133,16 +133,76 @@
         <w:t>zettabytes</w:t>
       </w:r>
       <w:r>
+        <w:t xml:space="preserve"> [1]</w:t>
+      </w:r>
+      <w:r>
         <w:t xml:space="preserve">. </w:t>
       </w:r>
       <w:r>
+        <w:t xml:space="preserve">Σε νεότερη έρευνα της </w:t>
+      </w:r>
+      <w:r>
+        <w:rPr>
+          <w:lang w:val="en-US"/>
+        </w:rPr>
+        <w:t>IDC</w:t>
+      </w:r>
+      <w:r>
+        <w:t xml:space="preserve"> για λογαριασμό της </w:t>
+      </w:r>
+      <w:r>
+        <w:rPr>
+          <w:lang w:val="en-US"/>
+        </w:rPr>
+        <w:t>Seagate</w:t>
+      </w:r>
+      <w:r>
+        <w:t xml:space="preserve"> </w:t>
+      </w:r>
+      <w:r>
+        <w:t>[2]</w:t>
+      </w:r>
+      <w:r>
+        <w:t xml:space="preserve">, προβλέπεται πως από 33 </w:t>
+      </w:r>
+      <w:r>
+        <w:rPr>
+          <w:lang w:val="en-US"/>
+        </w:rPr>
+        <w:t>Zettabytes</w:t>
+      </w:r>
+      <w:r>
+        <w:t xml:space="preserve"> </w:t>
+      </w:r>
+      <w:r>
+        <w:t xml:space="preserve">το 2018 ο αριθμός αυτός θα ανέλθει στα 175 </w:t>
+      </w:r>
+      <w:r>
+        <w:rPr>
+          <w:lang w:val="en-US"/>
+        </w:rPr>
+        <w:t>Zettabytes</w:t>
+      </w:r>
+      <w:r>
+        <w:t xml:space="preserve"> </w:t>
+      </w:r>
+      <w:r>
+        <w:t xml:space="preserve">το 2025. </w:t>
+      </w:r>
+      <w:r>
         <w:t>Αυτός ο ρυθμός αύξησης των δεδομένων</w:t>
       </w:r>
       <w:r>
         <w:t>,</w:t>
       </w:r>
       <w:r>
-        <w:t xml:space="preserve"> κατά 2Χ ανά δυο έτη</w:t>
+        <w:t xml:space="preserve"> </w:t>
+      </w:r>
+      <w:r>
+        <w:t xml:space="preserve">σχεδόν </w:t>
+      </w:r>
+      <w:r>
+        <w:t>κατά 2Χ ανά δυο έτη</w:t>
       </w:r>
       <w:r>
         <w:t>,</w:t>
@@ -235,7 +295,13 @@
         <w:t xml:space="preserve">ube. </w:t>
       </w:r>
       <w:r>
-        <w:t xml:space="preserve">Το 2019 κάθε λεπτό προβάλλονται 4.5 εκατομμύρια βίντεο στο </w:t>
+        <w:t>Το 2019 κάθε λεπτό προβάλλονται 4</w:t>
+      </w:r>
+      <w:r>
+        <w:t>,</w:t>
+      </w:r>
+      <w:r>
+        <w:t xml:space="preserve">5 εκατομμύρια βίντεο στο </w:t>
       </w:r>
       <w:r>
         <w:rPr>
@@ -244,25 +310,22 @@
         <w:t>YouTube</w:t>
       </w:r>
       <w:r>
-        <w:t xml:space="preserve">, ενώ 1 εκατομμύρια χρήστες κάνουν </w:t>
-      </w:r>
-      <w:r>
-        <w:rPr>
-          <w:lang w:val="en-US"/>
-        </w:rPr>
-        <w:t>login</w:t>
-      </w:r>
-      <w:r>
-        <w:t xml:space="preserve"> </w:t>
-      </w:r>
-      <w:r>
-        <w:t xml:space="preserve">στο </w:t>
-      </w:r>
-      <w:r>
-        <w:rPr>
-          <w:lang w:val="en-US"/>
-        </w:rPr>
-        <w:t>Facebook</w:t>
+        <w:t>,</w:t>
+      </w:r>
+      <w:r>
+        <w:t xml:space="preserve"> ενώ προβάλλονται 694.444</w:t>
+      </w:r>
+      <w:r>
+        <w:t xml:space="preserve"> ώρες βίντεο στο </w:t>
+      </w:r>
+      <w:r>
+        <w:rPr>
+          <w:lang w:val="en-US"/>
+        </w:rPr>
+        <w:t>Netflix</w:t>
+      </w:r>
+      <w:r>
+        <w:t xml:space="preserve"> [3]</w:t>
       </w:r>
       <w:r>
         <w:t xml:space="preserve">. </w:t>
@@ -319,7 +382,10 @@
         <w:t>DOMO</w:t>
       </w:r>
       <w:r>
-        <w:t xml:space="preserve"> ‘</w:t>
+        <w:t xml:space="preserve"> </w:t>
+      </w:r>
+      <w:r>
+        <w:t>«</w:t>
       </w:r>
       <w:r>
         <w:rPr>
@@ -349,7 +415,10 @@
         <w:t xml:space="preserve"> 7.0</w:t>
       </w:r>
       <w:r>
-        <w:t xml:space="preserve">’ φαίνεται ότι κάθε λεπτό ανεβαίνουν στο </w:t>
+        <w:t xml:space="preserve">» [3] αναφέρεται </w:t>
+      </w:r>
+      <w:r>
+        <w:t xml:space="preserve">ότι κάθε λεπτό ανεβαίνουν στο </w:t>
       </w:r>
       <w:r>
         <w:rPr>
@@ -690,11 +759,8 @@
     </w:p>
     <w:p>
       <w:r>
-        <w:t xml:space="preserve">Η παραγωγή τόσο μεγάλου όγκου δεδομένων θέτει νέες προκλήσεις στην αποτελεσματική αποθήκευση και επεξεργασία τους. Η ανάγκη αποθήκευσης των δεδομένων είναι κάτι κατανοητό. </w:t>
-      </w:r>
-      <w:r>
         <w:lastRenderedPageBreak/>
-        <w:t xml:space="preserve">Οι χρήστες περιμένουν τα δεδομένα που ανεβάζουν στο διαδίκτυο να είναι διαθέσιμα κάθε στιγμή. Επίσης τα δεδομένα καταγραφής των έξυπνων μετρητών πρέπει να είναι διαθέσιμα για </w:t>
+        <w:t xml:space="preserve">Η παραγωγή τόσο μεγάλου όγκου δεδομένων θέτει νέες προκλήσεις στην αποτελεσματική αποθήκευση και επεξεργασία τους. Η ανάγκη αποθήκευσης των δεδομένων είναι κάτι κατανοητό. Οι χρήστες περιμένουν τα δεδομένα που ανεβάζουν στο διαδίκτυο να είναι διαθέσιμα κάθε στιγμή. Επίσης τα δεδομένα καταγραφής των έξυπνων μετρητών πρέπει να είναι διαθέσιμα για </w:t>
       </w:r>
       <w:r>
         <w:t>αναφορά</w:t>
@@ -813,7 +879,16 @@
         <w:t>McKinsey</w:t>
       </w:r>
       <w:r>
-        <w:t xml:space="preserve"> η χρήση δεδομένων μεγάλης κλίμακας στην Ιατρική πράξη έχει τη δυνατότητα να συσχετίσει διάφορες μεταβολές στον οργανισμό και να βοηθήσει στην αποτελεσματικότερη πρόληψη. </w:t>
+        <w:t xml:space="preserve"> [</w:t>
+      </w:r>
+      <w:r>
+        <w:t>4</w:t>
+      </w:r>
+      <w:r>
+        <w:t>]</w:t>
+      </w:r>
+      <w:r>
+        <w:t xml:space="preserve"> η χρήση δεδομένων μεγάλης κλίμακας στην Ιατρική πράξη έχει τη δυνατότητα να συσχετίσει διάφορες μεταβολές στον οργανισμό και να βοηθήσει στην αποτελεσματικότερη πρόληψη.</w:t>
       </w:r>
       <w:r>
         <w:t xml:space="preserve"> </w:t>
@@ -879,10 +954,34 @@
         <w:t>systems</w:t>
       </w:r>
       <w:r>
+        <w:t xml:space="preserve"> [5]</w:t>
+      </w:r>
+      <w:r>
         <w:t>.</w:t>
       </w:r>
       <w:r>
-        <w:t xml:space="preserve"> Τα </w:t>
+        <w:t xml:space="preserve"> </w:t>
+      </w:r>
+      <w:r>
+        <w:t xml:space="preserve">Σύμφωνα με το </w:t>
+      </w:r>
+      <w:r>
+        <w:rPr>
+          <w:lang w:val="en-US"/>
+        </w:rPr>
+        <w:t>Netflix</w:t>
+      </w:r>
+      <w:r>
+        <w:t xml:space="preserve">, </w:t>
+      </w:r>
+      <w:r>
+        <w:t>το 75%</w:t>
+      </w:r>
+      <w:r>
+        <w:t xml:space="preserve"> </w:t>
+      </w:r>
+      <w:r>
+        <w:t xml:space="preserve">του περιεχομένου που βλέπουν οι χρήστες έχει προταθεί από ένα </w:t>
       </w:r>
       <w:r>
         <w:rPr>
@@ -897,10 +996,19 @@
         <w:rPr>
           <w:lang w:val="en-US"/>
         </w:rPr>
-        <w:t>systems</w:t>
-      </w:r>
-      <w:r>
-        <w:t xml:space="preserve"> αυτά υπολογίζεται πως συνεισφέρουν κάθε χρόνο 1 δις. δολάρια στα έσοδα της υπηρεσίας. </w:t>
+        <w:t>system</w:t>
+      </w:r>
+      <w:r>
+        <w:t xml:space="preserve"> </w:t>
+      </w:r>
+      <w:r>
+        <w:t xml:space="preserve">[6]. </w:t>
+      </w:r>
+      <w:r>
+        <w:t xml:space="preserve">Τα συστήματα </w:t>
+      </w:r>
+      <w:r>
+        <w:t xml:space="preserve">αυτά υπολογίζεται πως συνεισφέρουν κάθε χρόνο 1 δις. δολάρια στα έσοδα της υπηρεσίας. </w:t>
       </w:r>
       <w:r>
         <w:t>Όπως γίνεται αντιληπτό, από την ανάλυση δεδομένων μεγάλης κλίμακας μπορεί να προκύψει νέα γνώση για την πρόληψη και καταπολέμηση ασθενειών, την επιβράδυνση ή και αναστολή της υπερθέρμανσης του πλανήτη καθώς και για την αύξηση της κερδοφορίας των επιχειρήσεων ή ακόμα και δημιουργία καλύτερων προϊόντων.</w:t>
@@ -990,7 +1098,49 @@
         <w:t>chip</w:t>
       </w:r>
       <w:r>
-        <w:t xml:space="preserve"> θα διπλασιάζεται κάθε δυο χρόνια. Παραδόξως ο ισχυρισμός αυτός προσεγγιστικά ισχύει ακόμα και σήμερα. Ο διπλάσιος όμως αριθμός </w:t>
+        <w:t xml:space="preserve"> θα διπλασιάζεται κάθε δυο χρόνια</w:t>
+      </w:r>
+      <w:r>
+        <w:t xml:space="preserve"> [7]</w:t>
+      </w:r>
+      <w:r>
+        <w:t>. Παραδόξως ο ισχυρισμός αυτός προσεγγιστικά ισχύει ακόμα και σήμερα</w:t>
+      </w:r>
+      <w:r>
+        <w:t xml:space="preserve">, </w:t>
+      </w:r>
+      <w:r>
+        <w:t>ενώ είναι ευρύτερα γνωστός ως ο Νόμος του Μουρ (</w:t>
+      </w:r>
+      <w:r>
+        <w:rPr>
+          <w:lang w:val="en-US"/>
+        </w:rPr>
+        <w:t>Moore</w:t>
+      </w:r>
+      <w:r>
+        <w:t>’</w:t>
+      </w:r>
+      <w:r>
+        <w:rPr>
+          <w:lang w:val="en-US"/>
+        </w:rPr>
+        <w:t>s</w:t>
+      </w:r>
+      <w:r>
+        <w:t xml:space="preserve"> </w:t>
+      </w:r>
+      <w:r>
+        <w:rPr>
+          <w:lang w:val="en-US"/>
+        </w:rPr>
+        <w:t>Law</w:t>
+      </w:r>
+      <w:r>
+        <w:t>)</w:t>
+      </w:r>
+      <w:r>
+        <w:t xml:space="preserve">. Ο διπλάσιος όμως αριθμός </w:t>
       </w:r>
       <w:r>
         <w:rPr>
@@ -1002,7 +1152,11 @@
         <w:t xml:space="preserve"> δεν ισοδυναμεί σε διπλασιασμό της απόδοσης</w:t>
       </w:r>
       <w:r>
-        <w:t xml:space="preserve">, καθώς μεγάλο μέρος των </w:t>
+        <w:t xml:space="preserve">, καθώς μεγάλο </w:t>
+      </w:r>
+      <w:r>
+        <w:lastRenderedPageBreak/>
+        <w:t xml:space="preserve">μέρος των </w:t>
       </w:r>
       <w:r>
         <w:rPr>
@@ -1056,13 +1210,12 @@
         <w:t>και για τη διασύνδεση των υποσυστημάτων αυτών μεταξύ τους.</w:t>
       </w:r>
     </w:p>
-    <w:p/>
-    <w:p/>
-    <w:p/>
-    <w:p/>
-    <w:p/>
-    <w:p/>
-    <w:p>
+    <w:p>
+      <w:pPr>
+        <w:rPr>
+          <w:lang w:val="en-US"/>
+        </w:rPr>
+      </w:pPr>
       <w:r>
         <w:t xml:space="preserve">Αυτό φαίνεται και στην παρακάτω εικόνα όπου παρουσιάζεται το </w:t>
       </w:r>
@@ -1281,11 +1434,6 @@
         <w:t xml:space="preserve"> Εκτός από αυτό, οι επεξεργαστές αυτοί είναι μια τάξη μεγέθους πιο ακριβοί από τους απλούς επεξεργαστές που χρησιμοποιούν οι οικιακοί υπολογιστές.</w:t>
       </w:r>
     </w:p>
-    <w:p/>
-    <w:p/>
-    <w:p/>
-    <w:p/>
-    <w:p/>
     <w:p>
       <w:pPr>
         <w:rPr>
@@ -1300,13 +1448,180 @@
           <w:szCs w:val="24"/>
           <w:u w:val="single"/>
         </w:rPr>
+        <w:t>1.4. Κατανεμημένα συστήματα</w:t>
+      </w:r>
+    </w:p>
+    <w:p>
+      <w:r>
+        <w:t xml:space="preserve">Οι μεγάλες εταιρίες του διαδικτύου όπως η </w:t>
+      </w:r>
+      <w:r>
+        <w:rPr>
+          <w:lang w:val="en-US"/>
+        </w:rPr>
+        <w:t>Google</w:t>
+      </w:r>
+      <w:r>
+        <w:t xml:space="preserve"> </w:t>
+      </w:r>
+      <w:r>
+        <w:t xml:space="preserve">και η </w:t>
+      </w:r>
+      <w:r>
+        <w:rPr>
+          <w:lang w:val="en-US"/>
+        </w:rPr>
+        <w:t>Yahoo</w:t>
+      </w:r>
+      <w:r>
+        <w:t>!</w:t>
+      </w:r>
+      <w:r>
+        <w:t xml:space="preserve"> ήταν οι πρώτοι που αντιμετώπισαν τέτοιο όγκο δεδομένων, ήδη από τις αρχές της χιλιετίας. Βλέποντας λοιπόν ότι υπάρχει όριο στην υπολογιστική ισχύ που μπορεί να χωρέσει σε ένα σύστημα (</w:t>
+      </w:r>
+      <w:r>
+        <w:rPr>
+          <w:lang w:val="en-US"/>
+        </w:rPr>
+        <w:t>vertical</w:t>
+      </w:r>
+      <w:r>
+        <w:t xml:space="preserve"> </w:t>
+      </w:r>
+      <w:r>
+        <w:rPr>
+          <w:lang w:val="en-US"/>
+        </w:rPr>
+        <w:t>scaling</w:t>
+      </w:r>
+      <w:r>
+        <w:t>)</w:t>
+      </w:r>
+      <w:r>
+        <w:t xml:space="preserve"> στράφηκαν στη λύ</w:t>
+      </w:r>
+      <w:r>
+        <w:t xml:space="preserve">ση της χρήσης πολλών απλών υπολογιστών, σαν αυτούς που υπάρχουν σπίτια μας, οι οποίοι συνδεδεμένοι μεταξύ τους με δίκτυο </w:t>
+      </w:r>
+      <w:r>
+        <w:rPr>
+          <w:lang w:val="en-US"/>
+        </w:rPr>
+        <w:t>Ethernet</w:t>
+      </w:r>
+      <w:r>
+        <w:t xml:space="preserve"> λειτουργούν σαν ένα σύστημα αυξημένης υπολογιστι</w:t>
+      </w:r>
+      <w:r>
+        <w:t>κής ισχύος</w:t>
+      </w:r>
+      <w:r>
+        <w:t>.</w:t>
+      </w:r>
+      <w:r>
+        <w:t xml:space="preserve"> </w:t>
+      </w:r>
+      <w:r>
+        <w:t xml:space="preserve">Ο κάθε υπολογιστής διαθέτει το δικό του λειτουργικό σύστημα, ενώ ένα λογισμικό, το οποίο ονομάζεται </w:t>
+      </w:r>
+      <w:r>
+        <w:rPr>
+          <w:lang w:val="en-US"/>
+        </w:rPr>
+        <w:t>middleware</w:t>
+      </w:r>
+      <w:r>
+        <w:t>, αναλαμβάνει να διαχειριστεί τους διαθέσιμους πόρους και να τους παρουσιάσει στον χρήστη σαν ένα ενιαίο σύστημα. Το ενδιάμεσο αυτό λογισμικό είναι η βάση αυτού που αποκαλούμε κατανεμημένο σύστημα (</w:t>
+      </w:r>
+      <w:r>
+        <w:rPr>
+          <w:lang w:val="en-US"/>
+        </w:rPr>
+        <w:t>distributed</w:t>
+      </w:r>
+      <w:r>
+        <w:t xml:space="preserve"> </w:t>
+      </w:r>
+      <w:r>
+        <w:rPr>
+          <w:lang w:val="en-US"/>
+        </w:rPr>
+        <w:t>system</w:t>
+      </w:r>
+      <w:r>
+        <w:t>).</w:t>
+      </w:r>
+    </w:p>
+    <w:p>
+      <w:r>
+        <w:t xml:space="preserve">Χαρακτηριστικό σύστημα είναι το </w:t>
+      </w:r>
+      <w:r>
+        <w:rPr>
+          <w:lang w:val="en-US"/>
+        </w:rPr>
+        <w:t>GFS</w:t>
+      </w:r>
+      <w:r>
+        <w:t xml:space="preserve"> </w:t>
+      </w:r>
+      <w:r>
+        <w:t xml:space="preserve">της </w:t>
+      </w:r>
+      <w:r>
+        <w:rPr>
+          <w:lang w:val="en-US"/>
+        </w:rPr>
+        <w:t>Google</w:t>
+      </w:r>
+      <w:r>
+        <w:t xml:space="preserve"> [</w:t>
+      </w:r>
+      <w:r>
+        <w:t>8</w:t>
+      </w:r>
+      <w:r>
+        <w:t>]</w:t>
+      </w:r>
+      <w:r>
+        <w:t xml:space="preserve">, το οποίο διαχειρίζεται τον αποθηκευτικό χώρο σε κάθε υπολογιστή και τον κάνει να εμφανίζεται σαν ενιαίος. Παράλληλα ασχολείται με </w:t>
+      </w:r>
+      <w:r>
         <w:lastRenderedPageBreak/>
-        <w:t>1.4. Κατανεμημένα συστήματα</w:t>
-      </w:r>
-    </w:p>
-    <w:p>
-      <w:r>
-        <w:t xml:space="preserve">Οι μεγάλες εταιρίες του διαδικτύου όπως η </w:t>
+        <w:t xml:space="preserve">θέματα που αφορούν το </w:t>
+      </w:r>
+      <w:r>
+        <w:rPr>
+          <w:lang w:val="en-US"/>
+        </w:rPr>
+        <w:t>failover</w:t>
+      </w:r>
+      <w:r>
+        <w:t>,</w:t>
+      </w:r>
+      <w:r>
+        <w:t xml:space="preserve"> δηλαδή την αστοχία κόμβων μέσω του </w:t>
+      </w:r>
+      <w:r>
+        <w:rPr>
+          <w:lang w:val="en-US"/>
+        </w:rPr>
+        <w:t>replication</w:t>
+      </w:r>
+      <w:r>
+        <w:t xml:space="preserve"> </w:t>
+      </w:r>
+      <w:r>
+        <w:t xml:space="preserve">ενός </w:t>
+      </w:r>
+      <w:r>
+        <w:rPr>
+          <w:lang w:val="en-US"/>
+        </w:rPr>
+        <w:t>block</w:t>
+      </w:r>
+      <w:r>
+        <w:t xml:space="preserve"> δεδομένων σε πολλαπλούς κόμβους. Πάνω στο σύστημα αυτό, σχεδιάστηκε το σύστημα κατανεμημένης επεξεργασίας της </w:t>
       </w:r>
       <w:r>
         <w:rPr>
@@ -1315,165 +1630,57 @@
         <w:t>Google</w:t>
       </w:r>
       <w:r>
-        <w:t xml:space="preserve"> </w:t>
-      </w:r>
-      <w:r>
-        <w:t xml:space="preserve">και η </w:t>
-      </w:r>
-      <w:r>
-        <w:rPr>
-          <w:lang w:val="en-US"/>
-        </w:rPr>
-        <w:t>Yahoo</w:t>
-      </w:r>
-      <w:r>
-        <w:t>!</w:t>
-      </w:r>
-      <w:r>
-        <w:t xml:space="preserve"> ήταν οι πρώτοι που αντιμετώπισαν τέτοιο όγκο δεδομένων, ήδη από τις αρχές της χιλιετίας. Βλέποντας λοιπόν ότι υπάρχει όριο στην υπολογιστική ισχύ που μπορεί να χωρέσει σε ένα σύστημα (</w:t>
-      </w:r>
-      <w:r>
-        <w:rPr>
-          <w:lang w:val="en-US"/>
-        </w:rPr>
-        <w:t>vertical</w:t>
-      </w:r>
-      <w:r>
-        <w:t xml:space="preserve"> </w:t>
-      </w:r>
-      <w:r>
-        <w:rPr>
-          <w:lang w:val="en-US"/>
-        </w:rPr>
-        <w:t>scaling</w:t>
-      </w:r>
-      <w:r>
-        <w:t>)</w:t>
-      </w:r>
-      <w:r>
-        <w:t xml:space="preserve"> στράφηκαν στη λύ</w:t>
-      </w:r>
-      <w:r>
-        <w:t xml:space="preserve">ση της χρήσης πολλών απλών υπολογιστών, σαν αυτούς που υπάρχουν σπίτια μας, οι οποίοι συνδεδεμένοι μεταξύ τους με δίκτυο </w:t>
-      </w:r>
-      <w:r>
-        <w:rPr>
-          <w:lang w:val="en-US"/>
-        </w:rPr>
-        <w:t>Ethernet</w:t>
-      </w:r>
-      <w:r>
-        <w:t xml:space="preserve"> λειτουργούν σαν ένα σύστημα αυξημένης υπολογιστι</w:t>
-      </w:r>
-      <w:r>
-        <w:t>κής ισχύος</w:t>
-      </w:r>
-      <w:r>
-        <w:t>.</w:t>
-      </w:r>
-      <w:r>
-        <w:t xml:space="preserve"> </w:t>
-      </w:r>
-      <w:r>
-        <w:t xml:space="preserve">Ο κάθε υπολογιστής διαθέτει το δικό του λειτουργικό σύστημα, ενώ ένα λογισμικό, το οποίο ονομάζεται </w:t>
-      </w:r>
-      <w:r>
-        <w:rPr>
-          <w:lang w:val="en-US"/>
-        </w:rPr>
-        <w:t>middleware</w:t>
-      </w:r>
-      <w:r>
-        <w:t>, αναλαμβάνει να διαχειριστεί τους διαθέσιμους πόρους και να τους παρουσιάσει στον χρήστη σαν ένα ενιαίο σύστημα. Το ενδιάμεσο αυτό λογισμικό είναι η βάση αυτού που αποκαλούμε κατανεμημένο σύστημα (</w:t>
-      </w:r>
-      <w:r>
-        <w:rPr>
-          <w:lang w:val="en-US"/>
-        </w:rPr>
-        <w:t>distributed</w:t>
-      </w:r>
-      <w:r>
-        <w:t xml:space="preserve"> </w:t>
-      </w:r>
-      <w:r>
-        <w:rPr>
-          <w:lang w:val="en-US"/>
-        </w:rPr>
-        <w:t>system</w:t>
+        <w:t xml:space="preserve">, </w:t>
+      </w:r>
+      <w:r>
+        <w:t xml:space="preserve">το </w:t>
+      </w:r>
+      <w:r>
+        <w:rPr>
+          <w:lang w:val="en-US"/>
+        </w:rPr>
+        <w:t>Map</w:t>
+      </w:r>
+      <w:r>
+        <w:t xml:space="preserve"> </w:t>
+      </w:r>
+      <w:r>
+        <w:rPr>
+          <w:lang w:val="en-US"/>
+        </w:rPr>
+        <w:t>Reduce</w:t>
+      </w:r>
+      <w:r>
+        <w:t xml:space="preserve"> [</w:t>
+      </w:r>
+      <w:r>
+        <w:t>9</w:t>
+      </w:r>
+      <w:r>
+        <w:t>]</w:t>
+      </w:r>
+      <w:r>
+        <w:t xml:space="preserve">. </w:t>
+      </w:r>
+      <w:r>
+        <w:t>Το σύστημα αυτό αναλαμβάνει να δρομολογήσει τις εργασίες στους κόμβους του συστήματος, με τρόπο αποδοτικό σύμφωνα με τα δεδομένα που έχει ο κάθε κόμβος, την επικοινωνία των κόμβων και την ανάκαμψη από αστοχία υλικού (</w:t>
+      </w:r>
+      <w:r>
+        <w:rPr>
+          <w:lang w:val="en-US"/>
+        </w:rPr>
+        <w:t>failover</w:t>
       </w:r>
       <w:r>
         <w:t>).</w:t>
       </w:r>
-    </w:p>
-    <w:p>
-      <w:r>
-        <w:t xml:space="preserve">Χαρακτηριστικό σύστημα είναι το </w:t>
-      </w:r>
-      <w:r>
-        <w:rPr>
-          <w:lang w:val="en-US"/>
-        </w:rPr>
-        <w:t>GFS</w:t>
-      </w:r>
-      <w:r>
-        <w:t xml:space="preserve"> </w:t>
-      </w:r>
-      <w:r>
-        <w:t xml:space="preserve">της </w:t>
-      </w:r>
-      <w:r>
-        <w:rPr>
-          <w:lang w:val="en-US"/>
-        </w:rPr>
-        <w:t>Google</w:t>
-      </w:r>
-      <w:r>
-        <w:t xml:space="preserve">, το οποίο διαχειρίζεται τον αποθηκευτικό χώρο σε κάθε υπολογιστή και τον κάνει να εμφανίζεται σαν ενιαίος. Παράλληλα ασχολείται με θέματα που αφορούν το </w:t>
-      </w:r>
-      <w:r>
-        <w:rPr>
-          <w:lang w:val="en-US"/>
-        </w:rPr>
-        <w:t>failover</w:t>
-      </w:r>
-      <w:r>
-        <w:t>,</w:t>
-      </w:r>
-      <w:r>
-        <w:t xml:space="preserve"> δηλαδή την αστοχία κόμβων μέσω του </w:t>
-      </w:r>
-      <w:r>
-        <w:rPr>
-          <w:lang w:val="en-US"/>
-        </w:rPr>
-        <w:t>replication</w:t>
-      </w:r>
-      <w:r>
-        <w:t xml:space="preserve"> </w:t>
-      </w:r>
-      <w:r>
-        <w:t xml:space="preserve">ενός </w:t>
-      </w:r>
-      <w:r>
-        <w:rPr>
-          <w:lang w:val="en-US"/>
-        </w:rPr>
-        <w:t>block</w:t>
-      </w:r>
-      <w:r>
-        <w:t xml:space="preserve"> δεδομένων σε πολλαπλούς κόμβους. Πάνω στο σύστημα αυτό, σχεδιάστηκε το σύστημα κατανεμημένης επεξεργασίας της </w:t>
-      </w:r>
-      <w:r>
-        <w:rPr>
-          <w:lang w:val="en-US"/>
-        </w:rPr>
-        <w:t>Google</w:t>
-      </w:r>
-      <w:r>
-        <w:t xml:space="preserve">, </w:t>
-      </w:r>
-      <w:r>
-        <w:t xml:space="preserve">το </w:t>
+      <w:r>
+        <w:t xml:space="preserve"> </w:t>
+      </w:r>
+    </w:p>
+    <w:p>
+      <w:r>
+        <w:t xml:space="preserve">Η μεγαλύτερη όμως επανάσταση που έφερε το </w:t>
       </w:r>
       <w:r>
         <w:rPr>
@@ -1491,54 +1698,16 @@
         <w:t>Reduce</w:t>
       </w:r>
       <w:r>
-        <w:t xml:space="preserve">. </w:t>
-      </w:r>
-      <w:r>
-        <w:t>Το σύστημα αυτό αναλαμβάνει να δρομολογήσει τις εργασίες στους κόμβους του συστήματος, με τρόπο αποδοτικό σύμφωνα με τα δεδομένα που έχει ο κάθε κόμβος, την επικοινωνία των κόμβων και την ανάκαμψη από αστοχία υλικού (</w:t>
-      </w:r>
-      <w:r>
-        <w:rPr>
-          <w:lang w:val="en-US"/>
-        </w:rPr>
-        <w:t>failover</w:t>
-      </w:r>
-      <w:r>
-        <w:t>).</w:t>
-      </w:r>
-      <w:r>
-        <w:t xml:space="preserve"> </w:t>
-      </w:r>
-    </w:p>
-    <w:p>
-      <w:r>
-        <w:t xml:space="preserve">Η μεγαλύτερη όμως επανάσταση που έφερε το </w:t>
-      </w:r>
-      <w:r>
-        <w:rPr>
-          <w:lang w:val="en-US"/>
-        </w:rPr>
-        <w:t>Map</w:t>
-      </w:r>
-      <w:r>
-        <w:t xml:space="preserve"> </w:t>
-      </w:r>
-      <w:r>
-        <w:rPr>
-          <w:lang w:val="en-US"/>
-        </w:rPr>
-        <w:t>Reduce</w:t>
-      </w:r>
-      <w:r>
         <w:t xml:space="preserve"> αφορά το προγραμματιστικό μοντέλο, δηλαδή τον τρόπο που οι προγραμματιστές γράφουν κώδικα για την επίλυση ενός προβλήματος. Ενώ ο συμβατικός τρόπος είναι οι προγραμματιστές να δημιουργούν </w:t>
       </w:r>
       <w:r>
-        <w:rPr>
-          <w:lang w:val="en-US"/>
-        </w:rPr>
-        <w:t>explicitly</w:t>
-      </w:r>
-      <w:r>
-        <w:t xml:space="preserve"> </w:t>
+        <w:t>νήματα</w:t>
+      </w:r>
+      <w:r>
+        <w:t xml:space="preserve"> </w:t>
+      </w:r>
+      <w:r>
+        <w:t>(</w:t>
       </w:r>
       <w:r>
         <w:rPr>
@@ -1547,7 +1716,10 @@
         <w:t>threads</w:t>
       </w:r>
       <w:r>
-        <w:t xml:space="preserve"> στα οποία αναθέτουν ένα κομμάτι του προβλήματος και στη συνέχεια είναι υπεύθυνοι για το συγχρονισμό τους, στο </w:t>
+        <w:t xml:space="preserve">) </w:t>
+      </w:r>
+      <w:r>
+        <w:t xml:space="preserve">στα οποία αναθέτουν ένα κομμάτι του προβλήματος και στη συνέχεια είναι υπεύθυνοι για το συγχρονισμό τους, στο </w:t>
       </w:r>
       <w:r>
         <w:rPr>
@@ -1758,10 +1930,10 @@
             <v:path o:extrusionok="f" gradientshapeok="t" o:connecttype="rect"/>
             <o:lock v:ext="edit" aspectratio="t"/>
           </v:shapetype>
-          <v:shape id="_x0000_i1028" type="#_x0000_t75" style="width:415.5pt;height:14.25pt" o:ole="">
+          <v:shape id="_x0000_i1025" type="#_x0000_t75" style="width:415.5pt;height:14.25pt" o:ole="">
             <v:imagedata r:id="rId6" o:title=""/>
           </v:shape>
-          <o:OLEObject Type="Embed" ProgID="Word.OpenDocumentText.12" ShapeID="_x0000_i1028" DrawAspect="Content" ObjectID="_1641058740" r:id="rId7"/>
+          <o:OLEObject Type="Embed" ProgID="Word.OpenDocumentText.12" ShapeID="_x0000_i1025" DrawAspect="Content" ObjectID="_1643892010" r:id="rId7"/>
         </w:object>
       </w:r>
     </w:p>
@@ -1802,7 +1974,7 @@
           <v:shape id="_x0000_i1026" type="#_x0000_t75" style="width:415.5pt;height:28.5pt" o:ole="">
             <v:imagedata r:id="rId8" o:title=""/>
           </v:shape>
-          <o:OLEObject Type="Embed" ProgID="Word.OpenDocumentText.12" ShapeID="_x0000_i1026" DrawAspect="Content" ObjectID="_1641058741" r:id="rId9"/>
+          <o:OLEObject Type="Embed" ProgID="Word.OpenDocumentText.12" ShapeID="_x0000_i1026" DrawAspect="Content" ObjectID="_1643892011" r:id="rId9"/>
         </w:object>
       </w:r>
     </w:p>
@@ -1827,6 +1999,9 @@
           <w:lang w:val="en-US"/>
         </w:rPr>
         <w:t>Hadoop</w:t>
+      </w:r>
+      <w:r>
+        <w:t xml:space="preserve"> [10]</w:t>
       </w:r>
       <w:r>
         <w:t>.</w:t>
@@ -1858,12 +2033,84 @@
           <w:u w:val="single"/>
         </w:rPr>
       </w:pPr>
-      <w:r>
+    </w:p>
+    <w:p>
+      <w:pPr>
         <w:rPr>
           <w:sz w:val="24"/>
           <w:szCs w:val="24"/>
           <w:u w:val="single"/>
         </w:rPr>
+      </w:pPr>
+    </w:p>
+    <w:p>
+      <w:pPr>
+        <w:rPr>
+          <w:sz w:val="24"/>
+          <w:szCs w:val="24"/>
+          <w:u w:val="single"/>
+        </w:rPr>
+      </w:pPr>
+    </w:p>
+    <w:p>
+      <w:pPr>
+        <w:rPr>
+          <w:sz w:val="24"/>
+          <w:szCs w:val="24"/>
+          <w:u w:val="single"/>
+        </w:rPr>
+      </w:pPr>
+    </w:p>
+    <w:p>
+      <w:pPr>
+        <w:rPr>
+          <w:sz w:val="24"/>
+          <w:szCs w:val="24"/>
+          <w:u w:val="single"/>
+        </w:rPr>
+      </w:pPr>
+    </w:p>
+    <w:p>
+      <w:pPr>
+        <w:rPr>
+          <w:sz w:val="24"/>
+          <w:szCs w:val="24"/>
+          <w:u w:val="single"/>
+        </w:rPr>
+      </w:pPr>
+    </w:p>
+    <w:p>
+      <w:pPr>
+        <w:rPr>
+          <w:sz w:val="24"/>
+          <w:szCs w:val="24"/>
+          <w:u w:val="single"/>
+        </w:rPr>
+      </w:pPr>
+    </w:p>
+    <w:p>
+      <w:pPr>
+        <w:rPr>
+          <w:sz w:val="24"/>
+          <w:szCs w:val="24"/>
+          <w:u w:val="single"/>
+        </w:rPr>
+      </w:pPr>
+    </w:p>
+    <w:p>
+      <w:pPr>
+        <w:rPr>
+          <w:sz w:val="24"/>
+          <w:szCs w:val="24"/>
+          <w:u w:val="single"/>
+        </w:rPr>
+      </w:pPr>
+      <w:r>
+        <w:rPr>
+          <w:sz w:val="24"/>
+          <w:szCs w:val="24"/>
+          <w:u w:val="single"/>
+        </w:rPr>
         <w:lastRenderedPageBreak/>
         <w:t xml:space="preserve">1.4.1. </w:t>
       </w:r>
@@ -1930,7 +2177,18 @@
         <w:t>.</w:t>
       </w:r>
       <w:r>
-        <w:t xml:space="preserve"> Η ιδέα ήταν να φτιαχτεί ένα τέτοιο σύστημα ευρείας χρήσης, ώστε να μπορεί να χρησιμοποιηθεί από οποιονδήποτε. Το </w:t>
+        <w:t xml:space="preserve"> Η ιδέα ήταν να φτιαχτεί ένα τέτοιο σύστημα ευρείας χρήσης</w:t>
+      </w:r>
+      <w:r>
+        <w:t xml:space="preserve"> </w:t>
+      </w:r>
+      <w:r>
+        <w:t>και ανοιχτού κώδικα</w:t>
+      </w:r>
+      <w:bookmarkStart w:id="2" w:name="_GoBack"/>
+      <w:bookmarkEnd w:id="2"/>
+      <w:r>
+        <w:t xml:space="preserve">, ώστε να μπορεί να χρησιμοποιηθεί από οποιονδήποτε. Το </w:t>
       </w:r>
       <w:r>
         <w:rPr>
@@ -2126,12 +2384,7 @@
         <w:t>replication</w:t>
       </w:r>
       <w:r>
-        <w:t>) τόσο για λόγους απόδοσης όσ</w:t>
-      </w:r>
-      <w:bookmarkStart w:id="2" w:name="_GoBack"/>
-      <w:bookmarkEnd w:id="2"/>
-      <w:r>
-        <w:t>ο και προστασίας από την απώλεια δεδομένων.</w:t>
+        <w:t>) τόσο για λόγους απόδοσης όσο και προστασίας από την απώλεια δεδομένων.</w:t>
       </w:r>
     </w:p>
     <w:p>
@@ -3358,6 +3611,7 @@
     <w:lsdException w:name="HTML Sample" w:semiHidden="1" w:unhideWhenUsed="1"/>
     <w:lsdException w:name="HTML Typewriter" w:semiHidden="1" w:unhideWhenUsed="1"/>
     <w:lsdException w:name="HTML Variable" w:semiHidden="1" w:unhideWhenUsed="1"/>
+    <w:lsdException w:name="Normal Table" w:semiHidden="1" w:unhideWhenUsed="1"/>
     <w:lsdException w:name="annotation subject" w:semiHidden="1" w:unhideWhenUsed="1"/>
     <w:lsdException w:name="No List" w:semiHidden="1" w:unhideWhenUsed="1"/>
     <w:lsdException w:name="Outline List 1" w:semiHidden="1" w:unhideWhenUsed="1"/>
@@ -3400,8 +3654,11 @@
     <w:lsdException w:name="Table Contemporary" w:semiHidden="1" w:unhideWhenUsed="1"/>
     <w:lsdException w:name="Table Elegant" w:semiHidden="1" w:unhideWhenUsed="1"/>
     <w:lsdException w:name="Table Professional" w:semiHidden="1" w:unhideWhenUsed="1"/>
+    <w:lsdException w:name="Table Subtle 1" w:semiHidden="1" w:unhideWhenUsed="1"/>
     <w:lsdException w:name="Table Subtle 2" w:semiHidden="1" w:unhideWhenUsed="1"/>
     <w:lsdException w:name="Table Web 1" w:semiHidden="1" w:unhideWhenUsed="1"/>
+    <w:lsdException w:name="Table Web 2" w:semiHidden="1" w:unhideWhenUsed="1"/>
+    <w:lsdException w:name="Table Web 3" w:semiHidden="1" w:unhideWhenUsed="1"/>
     <w:lsdException w:name="Balloon Text" w:semiHidden="1" w:unhideWhenUsed="1"/>
     <w:lsdException w:name="Table Grid" w:uiPriority="39"/>
     <w:lsdException w:name="Table Theme" w:semiHidden="1" w:unhideWhenUsed="1"/>

</xml_diff>